<commit_message>
3.1 after review, fixed grammar and punctuations, not udersatanding
</commit_message>
<xml_diff>
--- a/thesis.docx
+++ b/thesis.docx
@@ -4225,37 +4225,37 @@
           <w:rtl w:val="0"/>
           <w:lang w:val="ru-RU"/>
         </w:rPr>
-        <w:t>Но</w:t>
-      </w:r>
-      <w:r>
-        <w:rPr>
-          <w:rFonts w:ascii="Times New Roman" w:cs="Arial Unicode MS" w:hAnsi="Arial Unicode MS" w:eastAsia="Arial Unicode MS"/>
-          <w:sz w:val="28"/>
-          <w:szCs w:val="28"/>
-          <w:rtl w:val="0"/>
-          <w:lang w:val="ru-RU"/>
-        </w:rPr>
-        <w:t xml:space="preserve">, </w:t>
-      </w:r>
-      <w:r>
-        <w:rPr>
-          <w:rFonts w:ascii="Arial Unicode MS" w:cs="Arial Unicode MS" w:hAnsi="Times New Roman" w:eastAsia="Arial Unicode MS" w:hint="default"/>
-          <w:sz w:val="28"/>
-          <w:szCs w:val="28"/>
-          <w:rtl w:val="0"/>
-          <w:lang w:val="ru-RU"/>
-        </w:rPr>
-        <w:t>б</w:t>
-      </w:r>
-      <w:r>
-        <w:rPr>
-          <w:rFonts w:ascii="Arial Unicode MS" w:cs="Arial Unicode MS" w:hAnsi="Times New Roman" w:eastAsia="Arial Unicode MS" w:hint="default"/>
-          <w:sz w:val="28"/>
-          <w:szCs w:val="28"/>
-          <w:rtl w:val="0"/>
-          <w:lang w:val="ru-RU"/>
-        </w:rPr>
-        <w:t>ольшое количество всевозможных комбинаций уведомлений</w:t>
+        <w:t>Но б</w:t>
+      </w:r>
+      <w:r>
+        <w:rPr>
+          <w:rFonts w:ascii="Arial Unicode MS" w:cs="Arial Unicode MS" w:hAnsi="Times New Roman" w:eastAsia="Arial Unicode MS" w:hint="default"/>
+          <w:sz w:val="28"/>
+          <w:szCs w:val="28"/>
+          <w:rtl w:val="0"/>
+          <w:lang w:val="ru-RU"/>
+        </w:rPr>
+        <w:t xml:space="preserve">ольшое </w:t>
+      </w:r>
+      <w:r>
+        <w:rPr>
+          <w:rFonts w:ascii="Arial Unicode MS" w:cs="Arial Unicode MS" w:hAnsi="Times New Roman" w:eastAsia="Arial Unicode MS" w:hint="default"/>
+          <w:sz w:val="28"/>
+          <w:szCs w:val="28"/>
+          <w:rtl w:val="0"/>
+          <w:lang w:val="ru-RU"/>
+        </w:rPr>
+        <w:t>число</w:t>
+      </w:r>
+      <w:r>
+        <w:rPr>
+          <w:rFonts w:ascii="Arial Unicode MS" w:cs="Arial Unicode MS" w:hAnsi="Times New Roman" w:eastAsia="Arial Unicode MS" w:hint="default"/>
+          <w:sz w:val="28"/>
+          <w:szCs w:val="28"/>
+          <w:rtl w:val="0"/>
+          <w:lang w:val="ru-RU"/>
+        </w:rPr>
+        <w:t xml:space="preserve"> всевозможных комбинаций уведомлений</w:t>
       </w:r>
       <w:r>
         <w:rPr>
@@ -4576,7 +4576,7 @@
           <w:rtl w:val="0"/>
           <w:lang w:val="ru-RU"/>
         </w:rPr>
-        <w:t>объединяющий существующие подходы с целью гибкого использования преимуществ каждого из них</w:t>
+        <w:t>объединяющую существующие подходы с целью гибкого использования преимуществ каждого из них</w:t>
       </w:r>
       <w:r>
         <w:rPr>
@@ -4707,7 +4707,77 @@
           <w:rFonts w:ascii="Arial Unicode MS" w:cs="Arial Unicode MS" w:hAnsi="Times New Roman" w:eastAsia="Arial Unicode MS" w:hint="default"/>
           <w:rtl w:val="0"/>
         </w:rPr>
-        <w:t>Эти подходы отличны друг от друга и они не взаимозаменяемы по функциональност</w:t>
+        <w:t xml:space="preserve">Эти подходы отличны </w:t>
+      </w:r>
+      <w:r>
+        <w:rPr>
+          <w:rFonts w:ascii="Times New Roman" w:cs="Arial Unicode MS" w:hAnsi="Arial Unicode MS" w:eastAsia="Arial Unicode MS"/>
+          <w:rtl w:val="0"/>
+        </w:rPr>
+        <w:t xml:space="preserve"> </w:t>
+      </w:r>
+      <w:r>
+        <w:rPr>
+          <w:rFonts w:ascii="Arial Unicode MS" w:cs="Arial Unicode MS" w:hAnsi="Times New Roman" w:eastAsia="Arial Unicode MS" w:hint="default"/>
+          <w:rtl w:val="0"/>
+        </w:rPr>
+        <w:t xml:space="preserve">друг </w:t>
+      </w:r>
+      <w:r>
+        <w:rPr>
+          <w:rFonts w:ascii="Times New Roman" w:cs="Arial Unicode MS" w:hAnsi="Arial Unicode MS" w:eastAsia="Arial Unicode MS"/>
+          <w:rtl w:val="0"/>
+        </w:rPr>
+        <w:t xml:space="preserve"> </w:t>
+      </w:r>
+      <w:r>
+        <w:rPr>
+          <w:rFonts w:ascii="Arial Unicode MS" w:cs="Arial Unicode MS" w:hAnsi="Times New Roman" w:eastAsia="Arial Unicode MS" w:hint="default"/>
+          <w:rtl w:val="0"/>
+        </w:rPr>
+        <w:t xml:space="preserve">от </w:t>
+      </w:r>
+      <w:r>
+        <w:rPr>
+          <w:rFonts w:ascii="Times New Roman" w:cs="Arial Unicode MS" w:hAnsi="Arial Unicode MS" w:eastAsia="Arial Unicode MS"/>
+          <w:rtl w:val="0"/>
+        </w:rPr>
+        <w:t xml:space="preserve"> </w:t>
+      </w:r>
+      <w:r>
+        <w:rPr>
+          <w:rFonts w:ascii="Arial Unicode MS" w:cs="Arial Unicode MS" w:hAnsi="Times New Roman" w:eastAsia="Arial Unicode MS" w:hint="default"/>
+          <w:rtl w:val="0"/>
+        </w:rPr>
+        <w:t xml:space="preserve">друга </w:t>
+      </w:r>
+      <w:r>
+        <w:rPr>
+          <w:rFonts w:ascii="Times New Roman" w:cs="Arial Unicode MS" w:hAnsi="Arial Unicode MS" w:eastAsia="Arial Unicode MS"/>
+          <w:rtl w:val="0"/>
+        </w:rPr>
+        <w:t xml:space="preserve"> </w:t>
+      </w:r>
+      <w:r>
+        <w:rPr>
+          <w:rFonts w:ascii="Arial Unicode MS" w:cs="Arial Unicode MS" w:hAnsi="Times New Roman" w:eastAsia="Arial Unicode MS" w:hint="default"/>
+          <w:rtl w:val="0"/>
+        </w:rPr>
+        <w:t xml:space="preserve">и </w:t>
+      </w:r>
+      <w:r>
+        <w:rPr>
+          <w:rFonts w:ascii="Times New Roman" w:cs="Arial Unicode MS" w:hAnsi="Arial Unicode MS" w:eastAsia="Arial Unicode MS"/>
+          <w:rtl w:val="0"/>
+        </w:rPr>
+        <w:t xml:space="preserve"> </w:t>
+      </w:r>
+      <w:r>
+        <w:rPr>
+          <w:rFonts w:ascii="Arial Unicode MS" w:cs="Arial Unicode MS" w:hAnsi="Times New Roman" w:eastAsia="Arial Unicode MS" w:hint="default"/>
+          <w:rtl w:val="0"/>
+        </w:rPr>
+        <w:t>не взаимозаменяемы по функциональност</w:t>
       </w:r>
       <w:r>
         <w:rPr>
@@ -5322,9 +5392,118 @@
       <w:r>
         <w:rPr>
           <w:rFonts w:ascii="Times New Roman" w:cs="Arial Unicode MS" w:hAnsi="Arial Unicode MS" w:eastAsia="Arial Unicode MS"/>
-          <w:sz w:val="28"/>
-          <w:szCs w:val="28"/>
-          <w:rtl w:val="0"/>
+          <w:rtl w:val="0"/>
+        </w:rPr>
+        <w:t xml:space="preserve">, </w:t>
+      </w:r>
+      <w:r>
+        <w:rPr>
+          <w:rFonts w:ascii="Arial Unicode MS" w:cs="Arial Unicode MS" w:hAnsi="Times New Roman" w:eastAsia="Arial Unicode MS" w:hint="default"/>
+          <w:rtl w:val="0"/>
+        </w:rPr>
+        <w:t>что подтверждено актом о внедрении</w:t>
+      </w:r>
+      <w:r>
+        <w:rPr>
+          <w:rFonts w:ascii="Times New Roman" w:cs="Arial Unicode MS" w:hAnsi="Arial Unicode MS" w:eastAsia="Arial Unicode MS"/>
+          <w:rtl w:val="0"/>
+        </w:rPr>
+        <w:t>.</w:t>
+      </w:r>
+      <w:r>
+        <w:rPr>
+          <w:rFonts w:ascii="Arial Unicode MS" w:cs="Arial Unicode MS" w:hAnsi="Times New Roman" w:eastAsia="Arial Unicode MS" w:hint="default"/>
+          <w:sz w:val="28"/>
+          <w:szCs w:val="28"/>
+          <w:rtl w:val="0"/>
+          <w:lang w:val="ru-RU"/>
+        </w:rPr>
+        <w:t xml:space="preserve"> В настоящее время</w:t>
+      </w:r>
+      <w:r>
+        <w:rPr>
+          <w:rFonts w:ascii="Times New Roman" w:cs="Arial Unicode MS" w:hAnsi="Arial Unicode MS" w:eastAsia="Arial Unicode MS"/>
+          <w:sz w:val="28"/>
+          <w:szCs w:val="28"/>
+          <w:rtl w:val="0"/>
+          <w:lang w:val="ru-RU"/>
+        </w:rPr>
+        <w:t>,</w:t>
+      </w:r>
+      <w:r>
+        <w:rPr>
+          <w:rFonts w:ascii="Times New Roman" w:cs="Arial Unicode MS" w:hAnsi="Arial Unicode MS" w:eastAsia="Arial Unicode MS"/>
+          <w:sz w:val="28"/>
+          <w:szCs w:val="28"/>
+          <w:rtl w:val="0"/>
+        </w:rPr>
+        <w:t xml:space="preserve"> </w:t>
+      </w:r>
+      <w:r>
+        <w:rPr>
+          <w:rFonts w:ascii="Arial Unicode MS" w:cs="Arial Unicode MS" w:hAnsi="Times New Roman" w:eastAsia="Arial Unicode MS" w:hint="default"/>
+          <w:sz w:val="28"/>
+          <w:szCs w:val="28"/>
+          <w:rtl w:val="0"/>
+          <w:lang w:val="ru-RU"/>
+        </w:rPr>
+        <w:t>данная</w:t>
+      </w:r>
+      <w:r>
+        <w:rPr>
+          <w:rFonts w:ascii="Arial Unicode MS" w:cs="Arial Unicode MS" w:hAnsi="Times New Roman" w:eastAsia="Arial Unicode MS" w:hint="default"/>
+          <w:sz w:val="28"/>
+          <w:szCs w:val="28"/>
+          <w:rtl w:val="0"/>
+          <w:lang w:val="ru-RU"/>
+        </w:rPr>
+        <w:t xml:space="preserve"> разработка обеспечивает функционирование </w:t>
+      </w:r>
+      <w:r>
+        <w:rPr>
+          <w:rFonts w:ascii="Arial Unicode MS" w:cs="Arial Unicode MS" w:hAnsi="Times New Roman" w:eastAsia="Arial Unicode MS" w:hint="default"/>
+          <w:rtl w:val="0"/>
+          <w:lang w:val="ru-RU"/>
+        </w:rPr>
+        <w:t xml:space="preserve">более тридцати </w:t>
+      </w:r>
+      <w:r>
+        <w:rPr>
+          <w:rFonts w:ascii="Arial Unicode MS" w:cs="Arial Unicode MS" w:hAnsi="Times New Roman" w:eastAsia="Arial Unicode MS" w:hint="default"/>
+          <w:sz w:val="28"/>
+          <w:szCs w:val="28"/>
+          <w:rtl w:val="0"/>
+          <w:lang w:val="ru-RU"/>
+        </w:rPr>
+        <w:t>автоматических тестов взаимодействующих с системой</w:t>
+      </w:r>
+      <w:r>
+        <w:rPr>
+          <w:rFonts w:ascii="Times New Roman" w:cs="Arial Unicode MS" w:hAnsi="Arial Unicode MS" w:eastAsia="Arial Unicode MS"/>
+          <w:sz w:val="28"/>
+          <w:szCs w:val="28"/>
+          <w:rtl w:val="0"/>
+          <w:lang w:val="ru-RU"/>
+        </w:rPr>
+        <w:t xml:space="preserve"> </w:t>
+      </w:r>
+      <w:r>
+        <w:rPr>
+          <w:rFonts w:ascii="Times New Roman" w:cs="Arial Unicode MS" w:hAnsi="Arial Unicode MS" w:eastAsia="Arial Unicode MS"/>
+          <w:sz w:val="28"/>
+          <w:szCs w:val="28"/>
+          <w:rtl w:val="0"/>
+          <w:lang w:val="fr-FR"/>
+        </w:rPr>
+        <w:t>Android</w:t>
+      </w:r>
+      <w:r>
+        <w:rPr>
+          <w:rFonts w:ascii="Times New Roman" w:cs="Arial Unicode MS" w:hAnsi="Arial Unicode MS" w:eastAsia="Arial Unicode MS"/>
+          <w:sz w:val="28"/>
+          <w:szCs w:val="28"/>
+          <w:rtl w:val="0"/>
+          <w:lang w:val="ru-RU"/>
         </w:rPr>
         <w:t xml:space="preserve">. </w:t>
       </w:r>
@@ -5336,7 +5515,115 @@
           <w:rtl w:val="0"/>
           <w:lang w:val="ru-RU"/>
         </w:rPr>
-        <w:t>В настоящее время</w:t>
+        <w:t>Это существенно освободило время работников ручного тестирования для проведения более интеллектуальных задач контроля качества</w:t>
+      </w:r>
+      <w:r>
+        <w:rPr>
+          <w:rFonts w:ascii="Times New Roman" w:cs="Arial Unicode MS" w:hAnsi="Arial Unicode MS" w:eastAsia="Arial Unicode MS"/>
+          <w:sz w:val="28"/>
+          <w:szCs w:val="28"/>
+          <w:rtl w:val="0"/>
+          <w:lang w:val="ru-RU"/>
+        </w:rPr>
+        <w:t xml:space="preserve">, </w:t>
+      </w:r>
+      <w:r>
+        <w:rPr>
+          <w:rFonts w:ascii="Arial Unicode MS" w:cs="Arial Unicode MS" w:hAnsi="Times New Roman" w:eastAsia="Arial Unicode MS" w:hint="default"/>
+          <w:sz w:val="28"/>
+          <w:szCs w:val="28"/>
+          <w:rtl w:val="0"/>
+          <w:lang w:val="ru-RU"/>
+        </w:rPr>
+        <w:t>что привело к повышению качества конечного продукта</w:t>
+      </w:r>
+      <w:r>
+        <w:rPr>
+          <w:rFonts w:ascii="Times New Roman" w:cs="Arial Unicode MS" w:hAnsi="Arial Unicode MS" w:eastAsia="Arial Unicode MS"/>
+          <w:sz w:val="28"/>
+          <w:szCs w:val="28"/>
+          <w:rtl w:val="0"/>
+          <w:lang w:val="ru-RU"/>
+        </w:rPr>
+        <w:t xml:space="preserve">. </w:t>
+      </w:r>
+      <w:r>
+        <w:rPr>
+          <w:rFonts w:ascii="Arial Unicode MS" w:cs="Arial Unicode MS" w:hAnsi="Times New Roman" w:eastAsia="Arial Unicode MS" w:hint="default"/>
+          <w:sz w:val="28"/>
+          <w:szCs w:val="28"/>
+          <w:rtl w:val="0"/>
+          <w:lang w:val="ru-RU"/>
+        </w:rPr>
+        <w:t>Кроме того</w:t>
+      </w:r>
+      <w:r>
+        <w:rPr>
+          <w:rFonts w:ascii="Times New Roman" w:cs="Arial Unicode MS" w:hAnsi="Arial Unicode MS" w:eastAsia="Arial Unicode MS"/>
+          <w:sz w:val="28"/>
+          <w:szCs w:val="28"/>
+          <w:rtl w:val="0"/>
+          <w:lang w:val="ru-RU"/>
+        </w:rPr>
+        <w:t xml:space="preserve">, </w:t>
+      </w:r>
+      <w:r>
+        <w:rPr>
+          <w:rFonts w:ascii="Arial Unicode MS" w:cs="Arial Unicode MS" w:hAnsi="Times New Roman" w:eastAsia="Arial Unicode MS" w:hint="default"/>
+          <w:sz w:val="28"/>
+          <w:szCs w:val="28"/>
+          <w:rtl w:val="0"/>
+          <w:lang w:val="ru-RU"/>
+        </w:rPr>
+        <w:t>учитывая возможности разработанного  инструмента</w:t>
+      </w:r>
+      <w:r>
+        <w:rPr>
+          <w:rFonts w:ascii="Times New Roman" w:cs="Arial Unicode MS" w:hAnsi="Arial Unicode MS" w:eastAsia="Arial Unicode MS"/>
+          <w:sz w:val="28"/>
+          <w:szCs w:val="28"/>
+          <w:rtl w:val="0"/>
+          <w:lang w:val="ru-RU"/>
+        </w:rPr>
+        <w:t xml:space="preserve">,  </w:t>
+      </w:r>
+      <w:r>
+        <w:rPr>
+          <w:rFonts w:ascii="Arial Unicode MS" w:cs="Arial Unicode MS" w:hAnsi="Times New Roman" w:eastAsia="Arial Unicode MS" w:hint="default"/>
+          <w:sz w:val="28"/>
+          <w:szCs w:val="28"/>
+          <w:rtl w:val="0"/>
+          <w:lang w:val="ru-RU"/>
+        </w:rPr>
+        <w:t>было  принято  решение  о  покрытии автоматическими  тестами</w:t>
+      </w:r>
+      <w:r>
+        <w:rPr>
+          <w:rFonts w:ascii="Times New Roman" w:cs="Arial Unicode MS" w:hAnsi="Arial Unicode MS" w:eastAsia="Arial Unicode MS"/>
+          <w:sz w:val="28"/>
+          <w:szCs w:val="28"/>
+          <w:rtl w:val="0"/>
+        </w:rPr>
+        <w:t xml:space="preserve"> </w:t>
+      </w:r>
+      <w:r>
+        <w:rPr>
+          <w:rFonts w:ascii="Arial Unicode MS" w:cs="Arial Unicode MS" w:hAnsi="Times New Roman" w:eastAsia="Arial Unicode MS" w:hint="default"/>
+          <w:sz w:val="28"/>
+          <w:szCs w:val="28"/>
+          <w:rtl w:val="0"/>
+          <w:lang w:val="ru-RU"/>
+        </w:rPr>
+        <w:t xml:space="preserve"> около  семидесяти  новых  тестовых  </w:t>
+      </w:r>
+      <w:r>
+        <w:rPr>
+          <w:rFonts w:ascii="Arial Unicode MS" w:cs="Arial Unicode MS" w:hAnsi="Times New Roman" w:eastAsia="Arial Unicode MS" w:hint="default"/>
+          <w:sz w:val="28"/>
+          <w:szCs w:val="28"/>
+          <w:rtl w:val="0"/>
+        </w:rPr>
+        <w:t>ситуаций</w:t>
       </w:r>
       <w:r>
         <w:rPr>
@@ -5350,208 +5637,13 @@
       </w:r>
       <w:r>
         <w:rPr>
-          <w:rFonts w:ascii="Times New Roman" w:cs="Arial Unicode MS" w:hAnsi="Arial Unicode MS" w:eastAsia="Arial Unicode MS"/>
-          <w:sz w:val="28"/>
-          <w:szCs w:val="28"/>
-          <w:rtl w:val="0"/>
-        </w:rPr>
-        <w:t xml:space="preserve"> </w:t>
-      </w:r>
-      <w:r>
-        <w:rPr>
-          <w:rFonts w:ascii="Arial Unicode MS" w:cs="Arial Unicode MS" w:hAnsi="Times New Roman" w:eastAsia="Arial Unicode MS" w:hint="default"/>
-          <w:sz w:val="28"/>
-          <w:szCs w:val="28"/>
-          <w:rtl w:val="0"/>
-          <w:lang w:val="ru-RU"/>
-        </w:rPr>
-        <w:t>данная</w:t>
-      </w:r>
-      <w:r>
-        <w:rPr>
-          <w:rFonts w:ascii="Arial Unicode MS" w:cs="Arial Unicode MS" w:hAnsi="Times New Roman" w:eastAsia="Arial Unicode MS" w:hint="default"/>
-          <w:sz w:val="28"/>
-          <w:szCs w:val="28"/>
-          <w:rtl w:val="0"/>
-          <w:lang w:val="ru-RU"/>
-        </w:rPr>
-        <w:t xml:space="preserve"> разработка обеспечивает функционирование </w:t>
-      </w:r>
-      <w:r>
-        <w:rPr>
-          <w:rFonts w:ascii="Arial Unicode MS" w:cs="Arial Unicode MS" w:hAnsi="Times New Roman" w:eastAsia="Arial Unicode MS" w:hint="default"/>
-          <w:rtl w:val="0"/>
-          <w:lang w:val="ru-RU"/>
-        </w:rPr>
-        <w:t xml:space="preserve">более тридцати </w:t>
-      </w:r>
-      <w:r>
-        <w:rPr>
-          <w:rFonts w:ascii="Arial Unicode MS" w:cs="Arial Unicode MS" w:hAnsi="Times New Roman" w:eastAsia="Arial Unicode MS" w:hint="default"/>
-          <w:sz w:val="28"/>
-          <w:szCs w:val="28"/>
-          <w:rtl w:val="0"/>
-          <w:lang w:val="ru-RU"/>
-        </w:rPr>
-        <w:t>автоматических тестов взаимодействующих с системой</w:t>
-      </w:r>
-      <w:r>
-        <w:rPr>
-          <w:rFonts w:ascii="Times New Roman" w:cs="Arial Unicode MS" w:hAnsi="Arial Unicode MS" w:eastAsia="Arial Unicode MS"/>
-          <w:sz w:val="28"/>
-          <w:szCs w:val="28"/>
-          <w:rtl w:val="0"/>
-          <w:lang w:val="ru-RU"/>
-        </w:rPr>
-        <w:t xml:space="preserve"> </w:t>
-      </w:r>
-      <w:r>
-        <w:rPr>
-          <w:rFonts w:ascii="Times New Roman" w:cs="Arial Unicode MS" w:hAnsi="Arial Unicode MS" w:eastAsia="Arial Unicode MS"/>
-          <w:sz w:val="28"/>
-          <w:szCs w:val="28"/>
-          <w:rtl w:val="0"/>
-          <w:lang w:val="fr-FR"/>
-        </w:rPr>
-        <w:t>Android</w:t>
-      </w:r>
-      <w:r>
-        <w:rPr>
-          <w:rFonts w:ascii="Times New Roman" w:cs="Arial Unicode MS" w:hAnsi="Arial Unicode MS" w:eastAsia="Arial Unicode MS"/>
-          <w:sz w:val="28"/>
-          <w:szCs w:val="28"/>
-          <w:rtl w:val="0"/>
-          <w:lang w:val="ru-RU"/>
-        </w:rPr>
-        <w:t xml:space="preserve">. </w:t>
-      </w:r>
-      <w:r>
-        <w:rPr>
-          <w:rFonts w:ascii="Arial Unicode MS" w:cs="Arial Unicode MS" w:hAnsi="Times New Roman" w:eastAsia="Arial Unicode MS" w:hint="default"/>
-          <w:sz w:val="28"/>
-          <w:szCs w:val="28"/>
-          <w:rtl w:val="0"/>
-          <w:lang w:val="ru-RU"/>
-        </w:rPr>
-        <w:t>Это существенно освободило время ручных тестировщиков для проведения более интеллектуального тестирования</w:t>
-      </w:r>
-      <w:r>
-        <w:rPr>
-          <w:rFonts w:ascii="Times New Roman" w:cs="Arial Unicode MS" w:hAnsi="Arial Unicode MS" w:eastAsia="Arial Unicode MS"/>
-          <w:sz w:val="28"/>
-          <w:szCs w:val="28"/>
-          <w:rtl w:val="0"/>
-          <w:lang w:val="ru-RU"/>
-        </w:rPr>
-        <w:t xml:space="preserve">, </w:t>
-      </w:r>
-      <w:r>
-        <w:rPr>
-          <w:rFonts w:ascii="Arial Unicode MS" w:cs="Arial Unicode MS" w:hAnsi="Times New Roman" w:eastAsia="Arial Unicode MS" w:hint="default"/>
-          <w:sz w:val="28"/>
-          <w:szCs w:val="28"/>
-          <w:rtl w:val="0"/>
-          <w:lang w:val="ru-RU"/>
-        </w:rPr>
-        <w:t>что привело к повышению тестирования конечного продукта</w:t>
-      </w:r>
-      <w:r>
-        <w:rPr>
-          <w:rFonts w:ascii="Times New Roman" w:cs="Arial Unicode MS" w:hAnsi="Arial Unicode MS" w:eastAsia="Arial Unicode MS"/>
-          <w:sz w:val="28"/>
-          <w:szCs w:val="28"/>
-          <w:rtl w:val="0"/>
-          <w:lang w:val="ru-RU"/>
-        </w:rPr>
-        <w:t xml:space="preserve">. </w:t>
-      </w:r>
-      <w:r>
-        <w:rPr>
-          <w:rFonts w:ascii="Arial Unicode MS" w:cs="Arial Unicode MS" w:hAnsi="Times New Roman" w:eastAsia="Arial Unicode MS" w:hint="default"/>
-          <w:sz w:val="28"/>
-          <w:szCs w:val="28"/>
-          <w:rtl w:val="0"/>
-          <w:lang w:val="ru-RU"/>
-        </w:rPr>
-        <w:t>Т</w:t>
-      </w:r>
-      <w:r>
-        <w:rPr>
-          <w:rFonts w:ascii="Arial Unicode MS" w:cs="Arial Unicode MS" w:hAnsi="Times New Roman" w:eastAsia="Arial Unicode MS" w:hint="default"/>
-          <w:sz w:val="28"/>
-          <w:szCs w:val="28"/>
-          <w:rtl w:val="0"/>
-        </w:rPr>
-        <w:t xml:space="preserve">ак же </w:t>
-      </w:r>
-      <w:r>
-        <w:rPr>
-          <w:rFonts w:ascii="Times New Roman" w:cs="Arial Unicode MS" w:hAnsi="Arial Unicode MS" w:eastAsia="Arial Unicode MS"/>
-          <w:sz w:val="28"/>
-          <w:szCs w:val="28"/>
-          <w:rtl w:val="0"/>
-          <w:lang w:val="ru-RU"/>
-        </w:rPr>
-        <w:t xml:space="preserve">, </w:t>
-      </w:r>
-      <w:r>
-        <w:rPr>
-          <w:rFonts w:ascii="Arial Unicode MS" w:cs="Arial Unicode MS" w:hAnsi="Times New Roman" w:eastAsia="Arial Unicode MS" w:hint="default"/>
-          <w:sz w:val="28"/>
-          <w:szCs w:val="28"/>
-          <w:rtl w:val="0"/>
-          <w:lang w:val="ru-RU"/>
-        </w:rPr>
-        <w:t>учитывая возможности разработанного  инструмента</w:t>
-      </w:r>
-      <w:r>
-        <w:rPr>
-          <w:rFonts w:ascii="Times New Roman" w:cs="Arial Unicode MS" w:hAnsi="Arial Unicode MS" w:eastAsia="Arial Unicode MS"/>
-          <w:sz w:val="28"/>
-          <w:szCs w:val="28"/>
-          <w:rtl w:val="0"/>
-          <w:lang w:val="ru-RU"/>
-        </w:rPr>
-        <w:t xml:space="preserve">,  </w:t>
-      </w:r>
-      <w:r>
-        <w:rPr>
-          <w:rFonts w:ascii="Arial Unicode MS" w:cs="Arial Unicode MS" w:hAnsi="Times New Roman" w:eastAsia="Arial Unicode MS" w:hint="default"/>
-          <w:sz w:val="28"/>
-          <w:szCs w:val="28"/>
-          <w:rtl w:val="0"/>
-          <w:lang w:val="ru-RU"/>
-        </w:rPr>
-        <w:t>было  принято  решение  о  покрытии автоматическими  тестами</w:t>
-      </w:r>
-      <w:r>
-        <w:rPr>
-          <w:rFonts w:ascii="Times New Roman" w:cs="Arial Unicode MS" w:hAnsi="Arial Unicode MS" w:eastAsia="Arial Unicode MS"/>
-          <w:sz w:val="28"/>
-          <w:szCs w:val="28"/>
-          <w:rtl w:val="0"/>
-        </w:rPr>
-        <w:t xml:space="preserve"> </w:t>
-      </w:r>
-      <w:r>
-        <w:rPr>
-          <w:rFonts w:ascii="Arial Unicode MS" w:cs="Arial Unicode MS" w:hAnsi="Times New Roman" w:eastAsia="Arial Unicode MS" w:hint="default"/>
-          <w:sz w:val="28"/>
-          <w:szCs w:val="28"/>
-          <w:rtl w:val="0"/>
-          <w:lang w:val="ru-RU"/>
-        </w:rPr>
-        <w:t xml:space="preserve"> около  семидесяти  новых  тесовых  </w:t>
-      </w:r>
-      <w:r>
-        <w:rPr>
-          <w:rFonts w:ascii="Arial Unicode MS" w:cs="Arial Unicode MS" w:hAnsi="Times New Roman" w:eastAsia="Arial Unicode MS" w:hint="default"/>
-          <w:sz w:val="28"/>
-          <w:szCs w:val="28"/>
-          <w:rtl w:val="0"/>
-          <w:lang w:val="ru-RU"/>
-        </w:rPr>
-        <w:t>ситуаций основанных на взаимодействии с системой</w:t>
+          <w:rFonts w:ascii="Arial Unicode MS" w:cs="Arial Unicode MS" w:hAnsi="Times New Roman" w:eastAsia="Arial Unicode MS" w:hint="default"/>
+          <w:sz w:val="28"/>
+          <w:szCs w:val="28"/>
+          <w:rtl w:val="0"/>
+          <w:lang w:val="ru-RU"/>
+        </w:rPr>
+        <w:t xml:space="preserve"> основанных на взаимодействии с системой</w:t>
       </w:r>
       <w:r>
         <w:rPr>
@@ -7514,7 +7606,7 @@
           <w:rFonts w:ascii="Arial Unicode MS" w:cs="Arial Unicode MS" w:hAnsi="Times New Roman" w:eastAsia="Arial Unicode MS" w:hint="default"/>
           <w:rtl w:val="0"/>
         </w:rPr>
-        <w:t>занимает много времени ручных тестировщиков</w:t>
+        <w:t>занимает много времени работников ручного тестирования</w:t>
       </w:r>
       <w:r>
         <w:rPr>
@@ -9132,21 +9224,35 @@
           <w:rFonts w:ascii="Arial Unicode MS" w:cs="Arial Unicode MS" w:hAnsi="Times New Roman" w:eastAsia="Arial Unicode MS" w:hint="default"/>
           <w:rtl w:val="0"/>
         </w:rPr>
-        <w:t>Рис</w:t>
-      </w:r>
-      <w:r>
-        <w:rPr>
-          <w:rFonts w:ascii="Times New Roman" w:cs="Arial Unicode MS" w:hAnsi="Arial Unicode MS" w:eastAsia="Arial Unicode MS"/>
-          <w:rtl w:val="0"/>
-        </w:rPr>
-        <w:t xml:space="preserve">. 1.). </w:t>
-      </w:r>
-      <w:r>
-        <w:rPr>
-          <w:rFonts w:ascii="Arial Unicode MS" w:cs="Arial Unicode MS" w:hAnsi="Times New Roman" w:eastAsia="Arial Unicode MS" w:hint="default"/>
-          <w:rtl w:val="0"/>
-        </w:rPr>
-        <w:t xml:space="preserve">Первый вид использующий подход </w:t>
+        <w:t>Рисунок</w:t>
+      </w:r>
+      <w:r>
+        <w:rPr>
+          <w:rFonts w:ascii="Times New Roman" w:cs="Arial Unicode MS" w:hAnsi="Arial Unicode MS" w:eastAsia="Arial Unicode MS"/>
+          <w:rtl w:val="0"/>
+        </w:rPr>
+        <w:t xml:space="preserve"> 1.). </w:t>
+      </w:r>
+      <w:r>
+        <w:rPr>
+          <w:rFonts w:ascii="Arial Unicode MS" w:cs="Arial Unicode MS" w:hAnsi="Times New Roman" w:eastAsia="Arial Unicode MS" w:hint="default"/>
+          <w:rtl w:val="0"/>
+        </w:rPr>
+        <w:t>Первый вид</w:t>
+      </w:r>
+      <w:r>
+        <w:rPr>
+          <w:rFonts w:ascii="Times New Roman" w:cs="Arial Unicode MS" w:hAnsi="Arial Unicode MS" w:eastAsia="Arial Unicode MS"/>
+          <w:rtl w:val="0"/>
+        </w:rPr>
+        <w:t xml:space="preserve">, </w:t>
+      </w:r>
+      <w:r>
+        <w:rPr>
+          <w:rFonts w:ascii="Arial Unicode MS" w:cs="Arial Unicode MS" w:hAnsi="Times New Roman" w:eastAsia="Arial Unicode MS" w:hint="default"/>
+          <w:rtl w:val="0"/>
+        </w:rPr>
+        <w:t xml:space="preserve">использующий подход </w:t>
       </w:r>
       <w:r>
         <w:rPr>
@@ -9192,6 +9298,13 @@
           <w:rtl w:val="0"/>
         </w:rPr>
         <w:t xml:space="preserve"> Второй</w:t>
+      </w:r>
+      <w:r>
+        <w:rPr>
+          <w:rFonts w:ascii="Times New Roman" w:cs="Arial Unicode MS" w:hAnsi="Arial Unicode MS" w:eastAsia="Arial Unicode MS"/>
+          <w:rtl w:val="0"/>
+        </w:rPr>
+        <w:t>,</w:t>
       </w:r>
       <w:r>
         <w:rPr>
@@ -10344,7 +10457,7 @@
           <w:rtl w:val="0"/>
           <w:lang w:val="ru-RU"/>
         </w:rPr>
-        <w:t xml:space="preserve">Данный проект активно разрабатывается компанией </w:t>
+        <w:t xml:space="preserve">Данный проект активно разрабатывается корпорацией </w:t>
       </w:r>
       <w:r>
         <w:rPr>
@@ -10352,12 +10465,80 @@
           <w:rtl w:val="0"/>
           <w:lang w:val="en-US"/>
         </w:rPr>
-        <w:t>Ebay Inc</w:t>
+        <w:t>Ebay [</w:t>
       </w:r>
       <w:r>
         <w:rPr>
           <w:rFonts w:ascii="Times New Roman"/>
           <w:rtl w:val="0"/>
+        </w:rPr>
+        <w:t>11</w:t>
+      </w:r>
+      <w:r>
+        <w:rPr>
+          <w:rFonts w:ascii="Times New Roman"/>
+          <w:rtl w:val="0"/>
+          <w:lang w:val="en-US"/>
+        </w:rPr>
+        <w:t xml:space="preserve">]. </w:t>
+      </w:r>
+      <w:r>
+        <w:rPr>
+          <w:rFonts w:ascii="Times New Roman"/>
+          <w:rtl w:val="0"/>
+          <w:lang w:val="fr-FR"/>
+        </w:rPr>
+        <w:t xml:space="preserve">Selendroid </w:t>
+      </w:r>
+      <w:r>
+        <w:rPr>
+          <w:rtl w:val="0"/>
+          <w:lang w:val="ru-RU"/>
+        </w:rPr>
+        <w:t xml:space="preserve"> поддерживает возможность тестирования приложений</w:t>
+      </w:r>
+      <w:r>
+        <w:rPr>
+          <w:rFonts w:ascii="Times New Roman"/>
+          <w:rtl w:val="0"/>
+          <w:lang w:val="ru-RU"/>
+        </w:rPr>
+        <w:t xml:space="preserve">, </w:t>
+      </w:r>
+      <w:r>
+        <w:rPr>
+          <w:rtl w:val="0"/>
+          <w:lang w:val="ru-RU"/>
+        </w:rPr>
+        <w:t xml:space="preserve">начиная с </w:t>
+      </w:r>
+      <w:r>
+        <w:rPr>
+          <w:rFonts w:ascii="Times New Roman"/>
+          <w:rtl w:val="0"/>
+          <w:lang w:val="ru-RU"/>
+        </w:rPr>
+        <w:t>10-</w:t>
+      </w:r>
+      <w:r>
+        <w:rPr>
+          <w:rtl w:val="0"/>
+          <w:lang w:val="ru-RU"/>
+        </w:rPr>
+        <w:t xml:space="preserve">ой версии </w:t>
+      </w:r>
+      <w:r>
+        <w:rPr>
+          <w:rFonts w:ascii="Times New Roman"/>
+          <w:rtl w:val="0"/>
+          <w:lang w:val="en-US"/>
+        </w:rPr>
+        <w:t>Android API [16]</w:t>
+      </w:r>
+      <w:r>
+        <w:rPr>
+          <w:rFonts w:ascii="Times New Roman"/>
+          <w:rtl w:val="0"/>
           <w:lang w:val="ru-RU"/>
         </w:rPr>
         <w:t>.</w:t>
@@ -10368,37 +10549,119 @@
           <w:rtl w:val="0"/>
           <w:lang w:val="en-US"/>
         </w:rPr>
-        <w:t xml:space="preserve"> [</w:t>
+        <w:t xml:space="preserve"> </w:t>
+      </w:r>
+      <w:r>
+        <w:rPr>
+          <w:rtl w:val="0"/>
+          <w:lang w:val="ru-RU"/>
+        </w:rPr>
+        <w:t>Это означает</w:t>
       </w:r>
       <w:r>
         <w:rPr>
           <w:rFonts w:ascii="Times New Roman"/>
           <w:rtl w:val="0"/>
-        </w:rPr>
-        <w:t>11</w:t>
+          <w:lang w:val="ru-RU"/>
+        </w:rPr>
+        <w:t xml:space="preserve">, </w:t>
+      </w:r>
+      <w:r>
+        <w:rPr>
+          <w:rtl w:val="0"/>
+          <w:lang w:val="ru-RU"/>
+        </w:rPr>
+        <w:t xml:space="preserve">что данный инструмент поддерживает </w:t>
+      </w:r>
+      <w:r>
+        <w:rPr>
+          <w:rtl w:val="0"/>
+          <w:lang w:val="en-US"/>
+        </w:rPr>
+        <w:t xml:space="preserve">тестирование </w:t>
+      </w:r>
+      <w:r>
+        <w:rPr>
+          <w:rtl w:val="0"/>
+          <w:lang w:val="ru-RU"/>
+        </w:rPr>
+        <w:t>на устройствах</w:t>
       </w:r>
       <w:r>
         <w:rPr>
           <w:rFonts w:ascii="Times New Roman"/>
           <w:rtl w:val="0"/>
+          <w:lang w:val="ru-RU"/>
+        </w:rPr>
+        <w:t xml:space="preserve">, </w:t>
+      </w:r>
+      <w:r>
+        <w:rPr>
+          <w:rtl w:val="0"/>
+          <w:lang w:val="ru-RU"/>
+        </w:rPr>
+        <w:t xml:space="preserve">с версией </w:t>
+      </w:r>
+      <w:r>
+        <w:rPr>
+          <w:rFonts w:ascii="Times New Roman"/>
+          <w:rtl w:val="0"/>
           <w:lang w:val="en-US"/>
         </w:rPr>
-        <w:t xml:space="preserve">]. </w:t>
-      </w:r>
-      <w:r>
-        <w:rPr>
-          <w:rtl w:val="0"/>
-          <w:lang w:val="ru-RU"/>
-        </w:rPr>
-        <w:t xml:space="preserve">Поддерживает тестирование приложений начиная с версии </w:t>
+        <w:t xml:space="preserve">Android </w:t>
       </w:r>
       <w:r>
         <w:rPr>
           <w:rFonts w:ascii="Times New Roman"/>
           <w:rtl w:val="0"/>
+          <w:lang w:val="ru-RU"/>
+        </w:rPr>
+        <w:t>2</w:t>
+      </w:r>
+      <w:r>
+        <w:rPr>
+          <w:rFonts w:ascii="Times New Roman"/>
+          <w:rtl w:val="0"/>
           <w:lang w:val="en-US"/>
         </w:rPr>
-        <w:t>API 10</w:t>
+        <w:t>.3.3</w:t>
+      </w:r>
+      <w:r>
+        <w:rPr>
+          <w:rFonts w:ascii="Times New Roman"/>
+          <w:rtl w:val="0"/>
+          <w:lang w:val="ru-RU"/>
+        </w:rPr>
+        <w:t xml:space="preserve"> </w:t>
+      </w:r>
+      <w:r>
+        <w:rPr>
+          <w:rtl w:val="0"/>
+          <w:lang w:val="en-US"/>
+        </w:rPr>
+        <w:t>«</w:t>
+      </w:r>
+      <w:r>
+        <w:rPr>
+          <w:rFonts w:ascii="Times New Roman"/>
+          <w:rtl w:val="0"/>
+          <w:lang w:val="en-US"/>
+        </w:rPr>
+        <w:t>Gingerbread</w:t>
+      </w:r>
+      <w:r>
+        <w:rPr>
+          <w:rtl w:val="0"/>
+          <w:lang w:val="en-US"/>
+        </w:rPr>
+        <w:t>»</w:t>
+      </w:r>
+      <w:r>
+        <w:rPr>
+          <w:rtl w:val="0"/>
+          <w:lang w:val="ru-RU"/>
+        </w:rPr>
+        <w:t xml:space="preserve"> и выше</w:t>
       </w:r>
       <w:r>
         <w:rPr>
@@ -10442,7 +10705,7 @@
           <w:rtl w:val="0"/>
           <w:lang w:val="ru-RU"/>
         </w:rPr>
-        <w:t xml:space="preserve"> работает  с  нативными</w:t>
+        <w:t xml:space="preserve"> работает  с  «нативными»</w:t>
       </w:r>
       <w:r>
         <w:rPr>
@@ -10606,6 +10869,34 @@
           <w:rtl w:val="0"/>
           <w:lang w:val="ru-RU"/>
         </w:rPr>
+        <w:t xml:space="preserve">ами и </w:t>
+      </w:r>
+      <w:r>
+        <w:rPr>
+          <w:rtl w:val="0"/>
+          <w:lang w:val="ru-RU"/>
+        </w:rPr>
+        <w:t>реальн</w:t>
+      </w:r>
+      <w:r>
+        <w:rPr>
+          <w:rtl w:val="0"/>
+          <w:lang w:val="ru-RU"/>
+        </w:rPr>
+        <w:t>ыми</w:t>
+      </w:r>
+      <w:r>
+        <w:rPr>
+          <w:rtl w:val="0"/>
+          <w:lang w:val="ru-RU"/>
+        </w:rPr>
+        <w:t xml:space="preserve"> устройств</w:t>
+      </w:r>
+      <w:r>
+        <w:rPr>
+          <w:rtl w:val="0"/>
+          <w:lang w:val="ru-RU"/>
+        </w:rPr>
         <w:t>ами</w:t>
       </w:r>
       <w:r>
@@ -10614,35 +10905,7 @@
           <w:rtl w:val="0"/>
           <w:lang w:val="ru-RU"/>
         </w:rPr>
-        <w:t xml:space="preserve">, </w:t>
-      </w:r>
-      <w:r>
-        <w:rPr>
-          <w:rtl w:val="0"/>
-          <w:lang w:val="ru-RU"/>
-        </w:rPr>
-        <w:t>реальн</w:t>
-      </w:r>
-      <w:r>
-        <w:rPr>
-          <w:rtl w:val="0"/>
-          <w:lang w:val="ru-RU"/>
-        </w:rPr>
-        <w:t>ыми</w:t>
-      </w:r>
-      <w:r>
-        <w:rPr>
-          <w:rtl w:val="0"/>
-          <w:lang w:val="ru-RU"/>
-        </w:rPr>
-        <w:t xml:space="preserve"> устройств</w:t>
-      </w:r>
-      <w:r>
-        <w:rPr>
-          <w:rtl w:val="0"/>
-          <w:lang w:val="ru-RU"/>
-        </w:rPr>
-        <w:t>ами</w:t>
+        <w:t>,</w:t>
       </w:r>
       <w:r>
         <w:rPr>
@@ -10773,9 +11036,8 @@
       <w:r>
         <w:rPr>
           <w:rtl w:val="0"/>
-          <w:lang w:val="ru-RU"/>
-        </w:rPr>
-        <w:t>Рис</w:t>
+        </w:rPr>
+        <w:t>Рисунок</w:t>
       </w:r>
       <w:r>
         <w:rPr>
@@ -10783,7 +11045,7 @@
           <w:rtl w:val="0"/>
           <w:lang w:val="ru-RU"/>
         </w:rPr>
-        <w:t xml:space="preserve">. 2.) </w:t>
+        <w:t xml:space="preserve"> 2.) </w:t>
       </w:r>
       <w:r>
         <w:rPr>
@@ -11326,14 +11588,14 @@
           <w:rFonts w:ascii="Arial Unicode MS" w:cs="Arial Unicode MS" w:hAnsi="Times New Roman" w:eastAsia="Arial Unicode MS" w:hint="default"/>
           <w:rtl w:val="0"/>
         </w:rPr>
-        <w:t>Рис</w:t>
-      </w:r>
-      <w:r>
-        <w:rPr>
-          <w:rFonts w:ascii="Times New Roman" w:cs="Arial Unicode MS" w:hAnsi="Arial Unicode MS" w:eastAsia="Arial Unicode MS"/>
-          <w:rtl w:val="0"/>
-        </w:rPr>
-        <w:t xml:space="preserve">. 3.), </w:t>
+        <w:t>Рисунок</w:t>
+      </w:r>
+      <w:r>
+        <w:rPr>
+          <w:rFonts w:ascii="Times New Roman" w:cs="Arial Unicode MS" w:hAnsi="Arial Unicode MS" w:eastAsia="Arial Unicode MS"/>
+          <w:rtl w:val="0"/>
+        </w:rPr>
+        <w:t xml:space="preserve"> 3.), </w:t>
       </w:r>
       <w:r>
         <w:rPr>
@@ -11385,14 +11647,7 @@
           <w:rFonts w:ascii="Arial Unicode MS" w:cs="Arial Unicode MS" w:hAnsi="Times New Roman" w:eastAsia="Arial Unicode MS" w:hint="default"/>
           <w:rtl w:val="0"/>
         </w:rPr>
-        <w:t>Но</w:t>
-      </w:r>
-      <w:r>
-        <w:rPr>
-          <w:rFonts w:ascii="Times New Roman" w:cs="Arial Unicode MS" w:hAnsi="Arial Unicode MS" w:eastAsia="Arial Unicode MS"/>
-          <w:rtl w:val="0"/>
-        </w:rPr>
-        <w:t xml:space="preserve">, </w:t>
+        <w:t xml:space="preserve">Но </w:t>
       </w:r>
       <w:r>
         <w:rPr>
@@ -11763,35 +12018,7 @@
           <w:rFonts w:ascii="Arial Unicode MS" w:cs="Arial Unicode MS" w:hAnsi="Times New Roman" w:eastAsia="Arial Unicode MS" w:hint="default"/>
           <w:rtl w:val="0"/>
         </w:rPr>
-        <w:t>удовлетворяет большему количеству</w:t>
-      </w:r>
-      <w:r>
-        <w:rPr>
-          <w:rFonts w:ascii="Times New Roman" w:cs="Arial Unicode MS" w:hAnsi="Arial Unicode MS" w:eastAsia="Arial Unicode MS"/>
-          <w:rtl w:val="0"/>
-        </w:rPr>
-        <w:t xml:space="preserve">, </w:t>
-      </w:r>
-      <w:r>
-        <w:rPr>
-          <w:rFonts w:ascii="Arial Unicode MS" w:cs="Arial Unicode MS" w:hAnsi="Times New Roman" w:eastAsia="Arial Unicode MS" w:hint="default"/>
-          <w:rtl w:val="0"/>
-        </w:rPr>
-        <w:t>поставленных нами</w:t>
-      </w:r>
-      <w:r>
-        <w:rPr>
-          <w:rFonts w:ascii="Times New Roman" w:cs="Arial Unicode MS" w:hAnsi="Arial Unicode MS" w:eastAsia="Arial Unicode MS"/>
-          <w:rtl w:val="0"/>
-        </w:rPr>
-        <w:t xml:space="preserve">, </w:t>
-      </w:r>
-      <w:r>
-        <w:rPr>
-          <w:rFonts w:ascii="Arial Unicode MS" w:cs="Arial Unicode MS" w:hAnsi="Times New Roman" w:eastAsia="Arial Unicode MS" w:hint="default"/>
-          <w:rtl w:val="0"/>
-        </w:rPr>
-        <w:t>требований</w:t>
+        <w:t>удовлетворяет большему количеству поставленных нами требований</w:t>
       </w:r>
       <w:r>
         <w:rPr>
@@ -11935,7 +12162,17 @@
           <w:bCs w:val="1"/>
           <w:rtl w:val="0"/>
         </w:rPr>
-        <w:t>15</w:t>
+        <w:t>1</w:t>
+      </w:r>
+      <w:r>
+        <w:rPr>
+          <w:rFonts w:ascii="Times New Roman"/>
+          <w:b w:val="1"/>
+          <w:bCs w:val="1"/>
+          <w:rtl w:val="0"/>
+          <w:lang w:val="ru-RU"/>
+        </w:rPr>
+        <w:t>4</w:t>
       </w:r>
       <w:r>
         <w:rPr>
@@ -12516,7 +12753,22 @@
           <w:rtl w:val="0"/>
           <w:lang w:val="en-US"/>
         </w:rPr>
-        <w:t xml:space="preserve"> []</w:t>
+        <w:t xml:space="preserve"> [</w:t>
+      </w:r>
+      <w:r>
+        <w:rPr>
+          <w:rFonts w:ascii="Times New Roman" w:cs="Arial Unicode MS" w:hAnsi="Arial Unicode MS" w:eastAsia="Arial Unicode MS"/>
+          <w:rtl w:val="0"/>
+        </w:rPr>
+        <w:t>15</w:t>
+      </w:r>
+      <w:r>
+        <w:rPr>
+          <w:rFonts w:ascii="Times New Roman" w:cs="Arial Unicode MS" w:hAnsi="Arial Unicode MS" w:eastAsia="Arial Unicode MS"/>
+          <w:rtl w:val="0"/>
+          <w:lang w:val="en-US"/>
+        </w:rPr>
+        <w:t>]</w:t>
       </w:r>
       <w:r>
         <w:rPr>
@@ -12889,29 +13141,53 @@
     </w:p>
     <w:p>
       <w:pPr>
-        <w:pStyle w:val="Основной текст"/>
-        <w:rPr>
-          <w:b w:val="1"/>
-          <w:bCs w:val="1"/>
-          <w:i w:val="1"/>
-          <w:iCs w:val="1"/>
-          <w:sz w:val="28"/>
-          <w:szCs w:val="28"/>
-        </w:rPr>
-      </w:pPr>
-    </w:p>
-    <w:p>
-      <w:pPr>
-        <w:pStyle w:val="Основной текст"/>
-        <w:rPr>
-          <w:b w:val="1"/>
-          <w:bCs w:val="1"/>
-          <w:i w:val="1"/>
-          <w:iCs w:val="1"/>
-          <w:sz w:val="28"/>
-          <w:szCs w:val="28"/>
-        </w:rPr>
-      </w:pPr>
+        <w:pStyle w:val="Текстовый блок"/>
+        <w:bidi w:val="0"/>
+      </w:pPr>
+      <w:r>
+        <w:rPr>
+          <w:rFonts w:ascii="Arial Unicode MS" w:cs="Arial Unicode MS" w:hAnsi="Times New Roman" w:eastAsia="Arial Unicode MS" w:hint="default"/>
+          <w:rtl w:val="0"/>
+        </w:rPr>
+        <w:t>Наличие приведенных недостатков</w:t>
+      </w:r>
+      <w:r>
+        <w:rPr>
+          <w:rFonts w:ascii="Times New Roman" w:cs="Arial Unicode MS" w:hAnsi="Arial Unicode MS" w:eastAsia="Arial Unicode MS"/>
+          <w:rtl w:val="0"/>
+          <w:lang w:val="en-US"/>
+        </w:rPr>
+        <w:t>,</w:t>
+      </w:r>
+      <w:r>
+        <w:rPr>
+          <w:rFonts w:ascii="Arial Unicode MS" w:cs="Arial Unicode MS" w:hAnsi="Times New Roman" w:eastAsia="Arial Unicode MS" w:hint="default"/>
+          <w:rtl w:val="0"/>
+        </w:rPr>
+        <w:t xml:space="preserve"> делает невозможным использование </w:t>
+      </w:r>
+      <w:r>
+        <w:rPr>
+          <w:rFonts w:ascii="Times New Roman" w:cs="Arial Unicode MS" w:hAnsi="Arial Unicode MS" w:eastAsia="Arial Unicode MS"/>
+          <w:rtl w:val="0"/>
+          <w:lang w:val="en-US"/>
+        </w:rPr>
+        <w:t xml:space="preserve">Appium </w:t>
+      </w:r>
+      <w:r>
+        <w:rPr>
+          <w:rFonts w:ascii="Arial Unicode MS" w:cs="Arial Unicode MS" w:hAnsi="Times New Roman" w:eastAsia="Arial Unicode MS" w:hint="default"/>
+          <w:rtl w:val="0"/>
+        </w:rPr>
+        <w:t>в качестве надежного инструмента автоматического тестирования</w:t>
+      </w:r>
+      <w:r>
+        <w:rPr>
+          <w:rFonts w:ascii="Times New Roman" w:cs="Arial Unicode MS" w:hAnsi="Arial Unicode MS" w:eastAsia="Arial Unicode MS"/>
+          <w:rtl w:val="0"/>
+        </w:rPr>
+        <w:t>.</w:t>
+      </w:r>
     </w:p>
     <w:p>
       <w:pPr>
@@ -13365,7 +13641,7 @@
           <w:rFonts w:ascii="Arial Unicode MS" w:cs="Arial Unicode MS" w:hAnsi="Times New Roman" w:eastAsia="Arial Unicode MS" w:hint="default"/>
           <w:rtl w:val="0"/>
         </w:rPr>
-        <w:t xml:space="preserve">Далее работа будет посвящена проектированию и разработке своего решения для автоматического тестирования мобильных приложений под </w:t>
+        <w:t xml:space="preserve">Работа посвящена проектированию и разработке своего решения для автоматического тестирования мобильных приложений под </w:t>
       </w:r>
       <w:r>
         <w:rPr>
@@ -13533,7 +13809,7 @@
           <w:rFonts w:ascii="Arial Unicode MS" w:cs="Arial Unicode MS" w:hAnsi="Times New Roman" w:eastAsia="Arial Unicode MS" w:hint="default"/>
           <w:rtl w:val="0"/>
         </w:rPr>
-        <w:t>объединяющий существующие подходы с целью гибкого использования преимуществ каждого из них</w:t>
+        <w:t>объединяющую существующие подходы с целью гибкого использования преимуществ каждого из них</w:t>
       </w:r>
       <w:r>
         <w:rPr>
@@ -13808,17 +14084,7 @@
           <w:rtl w:val="0"/>
           <w:lang w:val="en-US"/>
         </w:rPr>
-        <w:t xml:space="preserve">Android &lt;4.2. </w:t>
-      </w:r>
-      <w:r>
-        <w:rPr>
-          <w:rFonts w:ascii="Arial Unicode MS" w:cs="Arial Unicode MS" w:hAnsi="Times New Roman" w:eastAsia="Arial Unicode MS" w:hint="default"/>
-          <w:sz w:val="28"/>
-          <w:szCs w:val="28"/>
-          <w:rtl w:val="0"/>
-          <w:lang w:val="ru-RU"/>
-        </w:rPr>
-        <w:t>рассматриваются</w:t>
+        <w:t>Android &lt;4.2</w:t>
       </w:r>
       <w:r>
         <w:rPr>
@@ -15185,14 +15451,14 @@
           <w:rFonts w:ascii="Arial Unicode MS" w:cs="Arial Unicode MS" w:hAnsi="Times New Roman" w:eastAsia="Arial Unicode MS" w:hint="default"/>
           <w:rtl w:val="0"/>
         </w:rPr>
-        <w:t>Рис</w:t>
-      </w:r>
-      <w:r>
-        <w:rPr>
-          <w:rFonts w:ascii="Times New Roman" w:cs="Arial Unicode MS" w:hAnsi="Arial Unicode MS" w:eastAsia="Arial Unicode MS"/>
-          <w:rtl w:val="0"/>
-        </w:rPr>
-        <w:t>. 4</w:t>
+        <w:t>Рисунок</w:t>
+      </w:r>
+      <w:r>
+        <w:rPr>
+          <w:rFonts w:ascii="Times New Roman" w:cs="Arial Unicode MS" w:hAnsi="Arial Unicode MS" w:eastAsia="Arial Unicode MS"/>
+          <w:rtl w:val="0"/>
+        </w:rPr>
+        <w:t xml:space="preserve"> 4</w:t>
       </w:r>
       <w:r>
         <w:rPr>
@@ -15208,6 +15474,25 @@
           <w:rtl w:val="0"/>
         </w:rPr>
         <w:t>)</w:t>
+      </w:r>
+    </w:p>
+    <w:p>
+      <w:pPr>
+        <w:pStyle w:val="Основной текст"/>
+      </w:pPr>
+      <w:r>
+        <w:rPr>
+          <w:rFonts w:ascii="Arial Unicode MS" w:cs="Arial Unicode MS" w:hAnsi="Times New Roman" w:eastAsia="Arial Unicode MS" w:hint="default"/>
+          <w:rtl w:val="0"/>
+        </w:rPr>
+        <w:t>Синим отмечены модификации</w:t>
+      </w:r>
+      <w:r>
+        <w:rPr>
+          <w:rFonts w:ascii="Times New Roman" w:cs="Arial Unicode MS" w:hAnsi="Arial Unicode MS" w:eastAsia="Arial Unicode MS"/>
+          <w:rtl w:val="0"/>
+        </w:rPr>
+        <w:t>.</w:t>
       </w:r>
       <w:r>
         <w:drawing>
@@ -15603,9 +15888,9 @@
                                 <w:b w:val="1"/>
                                 <w:bCs w:val="1"/>
                                 <w:rtl w:val="0"/>
-                                <w:lang w:val="nl-NL"/>
+                                <w:lang w:val="en-US"/>
                               </w:rPr>
-                              <w:t>BootstrapServer</w:t>
+                              <w:t>TCP Server</w:t>
                             </w:r>
                           </w:p>
                         </w:txbxContent>
@@ -15641,9 +15926,9 @@
                           <w:b w:val="1"/>
                           <w:bCs w:val="1"/>
                           <w:rtl w:val="0"/>
-                          <w:lang w:val="nl-NL"/>
+                          <w:lang w:val="en-US"/>
                         </w:rPr>
-                        <w:t>BootstrapServer</w:t>
+                        <w:t>TCP Server</w:t>
                       </w:r>
                     </w:p>
                   </w:txbxContent>
@@ -15985,6 +16270,7 @@
                           </a:solidFill>
                           <a:prstDash val="solid"/>
                           <a:miter lim="400000"/>
+                          <a:headEnd type="triangle" w="med" len="med"/>
                           <a:tailEnd type="triangle" w="med" len="med"/>
                         </a:ln>
                         <a:effectLst/>
@@ -16000,7 +16286,7 @@
             <w:pict>
               <v:line id="_x0000_s1033" style="visibility:visible;position:absolute;margin-left:297.9pt;margin-top:139.6pt;width:51.0pt;height:128.5pt;z-index:251668480;mso-position-horizontal:absolute;mso-position-horizontal-relative:margin;mso-position-vertical:absolute;mso-position-vertical-relative:line;mso-wrap-distance-left:12.0pt;mso-wrap-distance-top:12.0pt;mso-wrap-distance-right:12.0pt;mso-wrap-distance-bottom:12.0pt;">
                 <v:fill on="f"/>
-                <v:stroke filltype="solid" color="#000000" opacity="100.0%" weight="2.0pt" dashstyle="solid" endcap="flat" miterlimit="400.0%" joinstyle="miter" linestyle="single" startarrow="none" startarrowwidth="medium" startarrowlength="medium" endarrow="block" endarrowwidth="medium" endarrowlength="medium"/>
+                <v:stroke filltype="solid" color="#000000" opacity="100.0%" weight="2.0pt" dashstyle="solid" endcap="flat" miterlimit="400.0%" joinstyle="miter" linestyle="single" startarrow="block" startarrowwidth="medium" startarrowlength="medium" endarrow="block" endarrowwidth="medium" endarrowlength="medium"/>
                 <w10:wrap type="none" side="bothSides" anchorx="margin"/>
               </v:line>
             </w:pict>
@@ -17241,7 +17527,7 @@
           <w:rFonts w:ascii="Arial Unicode MS" w:cs="Arial Unicode MS" w:hAnsi="Times New Roman" w:eastAsia="Arial Unicode MS" w:hint="default"/>
           <w:rtl w:val="0"/>
         </w:rPr>
-        <w:t>Решение оказалось на поверхности</w:t>
+        <w:t>Было решено использовать следующую технику</w:t>
       </w:r>
       <w:r>
         <w:rPr>
@@ -17270,7 +17556,7 @@
           <w:rFonts w:ascii="Arial Unicode MS" w:cs="Arial Unicode MS" w:hAnsi="Times New Roman" w:eastAsia="Arial Unicode MS" w:hint="default"/>
           <w:rtl w:val="0"/>
         </w:rPr>
-        <w:t xml:space="preserve">есть метод </w:t>
+        <w:t>есть метод</w:t>
       </w:r>
       <w:r>
         <w:rPr>
@@ -17459,7 +17745,7 @@
           <w:rFonts w:ascii="Arial Unicode MS" w:cs="Arial Unicode MS" w:hAnsi="Times New Roman" w:eastAsia="Arial Unicode MS" w:hint="default"/>
           <w:rtl w:val="0"/>
         </w:rPr>
-        <w:t>используется этот же метод с прараметрами «</w:t>
+        <w:t>используется этот же метод с параметрами «</w:t>
       </w:r>
       <w:r>
         <w:rPr>
@@ -17845,14 +18131,14 @@
           <w:rFonts w:ascii="Arial Unicode MS" w:cs="Arial Unicode MS" w:hAnsi="Times New Roman" w:eastAsia="Arial Unicode MS" w:hint="default"/>
           <w:rtl w:val="0"/>
         </w:rPr>
-        <w:t>Рис</w:t>
-      </w:r>
-      <w:r>
-        <w:rPr>
-          <w:rFonts w:ascii="Times New Roman" w:cs="Arial Unicode MS" w:hAnsi="Arial Unicode MS" w:eastAsia="Arial Unicode MS"/>
-          <w:rtl w:val="0"/>
-        </w:rPr>
-        <w:t>. 5.)</w:t>
+        <w:t>Рисунок</w:t>
+      </w:r>
+      <w:r>
+        <w:rPr>
+          <w:rFonts w:ascii="Times New Roman" w:cs="Arial Unicode MS" w:hAnsi="Arial Unicode MS" w:eastAsia="Arial Unicode MS"/>
+          <w:rtl w:val="0"/>
+        </w:rPr>
+        <w:t xml:space="preserve"> 5.)</w:t>
       </w:r>
     </w:p>
     <w:p>
@@ -20996,10 +21282,17 @@
       </w:r>
       <w:r>
         <w:rPr>
-          <w:rFonts w:ascii="Arial Unicode MS" w:cs="Arial Unicode MS" w:hAnsi="Times New Roman" w:eastAsia="Arial Unicode MS" w:hint="default"/>
-          <w:rtl w:val="0"/>
-        </w:rPr>
-        <w:t xml:space="preserve"> который передаст запрос в </w:t>
+          <w:rFonts w:ascii="Times New Roman" w:cs="Arial Unicode MS" w:hAnsi="Arial Unicode MS" w:eastAsia="Arial Unicode MS"/>
+          <w:rtl w:val="0"/>
+        </w:rPr>
+        <w:t xml:space="preserve">, </w:t>
+      </w:r>
+      <w:r>
+        <w:rPr>
+          <w:rFonts w:ascii="Arial Unicode MS" w:cs="Arial Unicode MS" w:hAnsi="Times New Roman" w:eastAsia="Arial Unicode MS" w:hint="default"/>
+          <w:rtl w:val="0"/>
+        </w:rPr>
+        <w:t xml:space="preserve">который передаст запрос в </w:t>
       </w:r>
       <w:r>
         <w:rPr>
@@ -21376,6 +21669,55 @@
         <w:pStyle w:val="Текстовый блок"/>
         <w:bidi w:val="0"/>
       </w:pPr>
+    </w:p>
+    <w:p>
+      <w:pPr>
+        <w:pStyle w:val="Текстовый блок"/>
+        <w:bidi w:val="0"/>
+      </w:pPr>
+      <w:r>
+        <w:rPr>
+          <w:rFonts w:ascii="Arial Unicode MS" w:cs="Arial Unicode MS" w:hAnsi="Times New Roman" w:eastAsia="Arial Unicode MS" w:hint="default"/>
+          <w:rtl w:val="0"/>
+        </w:rPr>
+        <w:t xml:space="preserve">На рисунке </w:t>
+      </w:r>
+      <w:r>
+        <w:rPr>
+          <w:rFonts w:ascii="Times New Roman" w:cs="Arial Unicode MS" w:hAnsi="Arial Unicode MS" w:eastAsia="Arial Unicode MS"/>
+          <w:rtl w:val="0"/>
+        </w:rPr>
+        <w:t xml:space="preserve">6 </w:t>
+      </w:r>
+      <w:r>
+        <w:rPr>
+          <w:rFonts w:ascii="Arial Unicode MS" w:cs="Arial Unicode MS" w:hAnsi="Times New Roman" w:eastAsia="Arial Unicode MS" w:hint="default"/>
+          <w:rtl w:val="0"/>
+        </w:rPr>
+        <w:t xml:space="preserve">представлена </w:t>
+      </w:r>
+      <w:r>
+        <w:rPr>
+          <w:rFonts w:ascii="Times New Roman" w:cs="Arial Unicode MS" w:hAnsi="Arial Unicode MS" w:eastAsia="Arial Unicode MS"/>
+          <w:rtl w:val="0"/>
+          <w:lang w:val="en-US"/>
+        </w:rPr>
+        <w:t>UML</w:t>
+      </w:r>
+      <w:r>
+        <w:rPr>
+          <w:rFonts w:ascii="Arial Unicode MS" w:cs="Arial Unicode MS" w:hAnsi="Times New Roman" w:eastAsia="Arial Unicode MS" w:hint="default"/>
+          <w:rtl w:val="0"/>
+        </w:rPr>
+        <w:t xml:space="preserve"> диаграмма окончательной реализации разработанного инструмента</w:t>
+      </w:r>
+      <w:r>
+        <w:rPr>
+          <w:rFonts w:ascii="Times New Roman" w:cs="Arial Unicode MS" w:hAnsi="Arial Unicode MS" w:eastAsia="Arial Unicode MS"/>
+          <w:rtl w:val="0"/>
+        </w:rPr>
+        <w:t>.</w:t>
+      </w:r>
     </w:p>
     <w:p>
       <w:pPr>
@@ -21607,7 +21949,37 @@
           <w:rFonts w:ascii="Arial Unicode MS" w:cs="Arial Unicode MS" w:hAnsi="Times New Roman" w:eastAsia="Arial Unicode MS" w:hint="default"/>
           <w:rtl w:val="0"/>
         </w:rPr>
-        <w:t>Приведем пример теста с использованием разработанного инструмента</w:t>
+        <w:t xml:space="preserve">Приведем пример теста с использованием разработанного инструмента </w:t>
+      </w:r>
+      <w:r>
+        <w:rPr>
+          <w:rFonts w:ascii="Times New Roman" w:cs="Arial Unicode MS" w:hAnsi="Arial Unicode MS" w:eastAsia="Arial Unicode MS"/>
+          <w:rtl w:val="0"/>
+          <w:lang w:val="en-US"/>
+        </w:rPr>
+        <w:t>(</w:t>
+      </w:r>
+      <w:r>
+        <w:rPr>
+          <w:rFonts w:ascii="Arial Unicode MS" w:cs="Arial Unicode MS" w:hAnsi="Times New Roman" w:eastAsia="Arial Unicode MS" w:hint="default"/>
+          <w:rtl w:val="0"/>
+        </w:rPr>
+        <w:t xml:space="preserve">листинг </w:t>
+      </w:r>
+      <w:r>
+        <w:rPr>
+          <w:rFonts w:ascii="Times New Roman" w:cs="Arial Unicode MS" w:hAnsi="Arial Unicode MS" w:eastAsia="Arial Unicode MS"/>
+          <w:rtl w:val="0"/>
+        </w:rPr>
+        <w:t>1</w:t>
+      </w:r>
+      <w:r>
+        <w:rPr>
+          <w:rFonts w:ascii="Times New Roman" w:cs="Arial Unicode MS" w:hAnsi="Arial Unicode MS" w:eastAsia="Arial Unicode MS"/>
+          <w:rtl w:val="0"/>
+          <w:lang w:val="en-US"/>
+        </w:rPr>
+        <w:t>)</w:t>
       </w:r>
       <w:r>
         <w:rPr>
@@ -21689,7 +22061,7 @@
           <w:rFonts w:ascii="Arial Unicode MS" w:cs="Arial Unicode MS" w:hAnsi="Times New Roman" w:eastAsia="Arial Unicode MS" w:hint="default"/>
           <w:rtl w:val="0"/>
         </w:rPr>
-        <w:t xml:space="preserve">Алгоритм </w:t>
+        <w:t xml:space="preserve">Листинг </w:t>
       </w:r>
       <w:r>
         <w:rPr>
@@ -21765,12 +22137,7 @@
     </w:p>
     <w:p>
       <w:pPr>
-        <w:pStyle w:val="Основной текст"/>
-      </w:pPr>
-    </w:p>
-    <w:p>
-      <w:pPr>
-        <w:pStyle w:val="Основной текст"/>
+        <w:pStyle w:val="Основной текст 1"/>
       </w:pPr>
       <w:r>
         <w:rPr>
@@ -23533,7 +23900,7 @@
           <w:rFonts w:ascii="Arial Unicode MS" w:cs="Arial Unicode MS" w:hAnsi="Times New Roman" w:eastAsia="Arial Unicode MS" w:hint="default"/>
           <w:rtl w:val="0"/>
         </w:rPr>
-        <w:t>его нужно переписать</w:t>
+        <w:t>его требуется переписать</w:t>
       </w:r>
       <w:r>
         <w:rPr>
@@ -23690,21 +24057,7 @@
           <w:rFonts w:ascii="Arial Unicode MS" w:cs="Arial Unicode MS" w:hAnsi="Times New Roman" w:eastAsia="Arial Unicode MS" w:hint="default"/>
           <w:rtl w:val="0"/>
         </w:rPr>
-        <w:t>Разработанное  решение  сразу  позволило  избавиться  от</w:t>
-      </w:r>
-      <w:r>
-        <w:rPr>
-          <w:rFonts w:ascii="Times New Roman" w:cs="Arial Unicode MS" w:hAnsi="Arial Unicode MS" w:eastAsia="Arial Unicode MS"/>
-          <w:rtl w:val="0"/>
-        </w:rPr>
-        <w:t xml:space="preserve">,  </w:t>
-      </w:r>
-      <w:r>
-        <w:rPr>
-          <w:rFonts w:ascii="Arial Unicode MS" w:cs="Arial Unicode MS" w:hAnsi="Times New Roman" w:eastAsia="Arial Unicode MS" w:hint="default"/>
-          <w:rtl w:val="0"/>
-        </w:rPr>
-        <w:t>ранее используемых</w:t>
+        <w:t>Разработанное  решение  сразу  позволило  избавиться  от  ранее используемых тестов</w:t>
       </w:r>
       <w:r>
         <w:rPr>
@@ -23718,46 +24071,395 @@
           <w:rFonts w:ascii="Arial Unicode MS" w:cs="Arial Unicode MS" w:hAnsi="Times New Roman" w:eastAsia="Arial Unicode MS" w:hint="default"/>
           <w:rtl w:val="0"/>
         </w:rPr>
+        <w:t xml:space="preserve">напрямую работающих с </w:t>
+      </w:r>
+      <w:r>
+        <w:rPr>
+          <w:rFonts w:ascii="Times New Roman" w:cs="Arial Unicode MS" w:hAnsi="Arial Unicode MS" w:eastAsia="Arial Unicode MS"/>
+          <w:rtl w:val="0"/>
+          <w:lang w:val="en-US"/>
+        </w:rPr>
+        <w:t>UIAutomator</w:t>
+      </w:r>
+      <w:r>
+        <w:rPr>
+          <w:rFonts w:ascii="Times New Roman" w:cs="Arial Unicode MS" w:hAnsi="Arial Unicode MS" w:eastAsia="Arial Unicode MS"/>
+          <w:rtl w:val="0"/>
+        </w:rPr>
+        <w:t xml:space="preserve">. </w:t>
+      </w:r>
+      <w:r>
+        <w:rPr>
+          <w:rFonts w:ascii="Arial Unicode MS" w:cs="Arial Unicode MS" w:hAnsi="Times New Roman" w:eastAsia="Arial Unicode MS" w:hint="default"/>
+          <w:sz w:val="28"/>
+          <w:szCs w:val="28"/>
+          <w:rtl w:val="0"/>
+          <w:lang w:val="ru-RU"/>
+        </w:rPr>
+        <w:t>В настоящее время</w:t>
+      </w:r>
+      <w:r>
+        <w:rPr>
+          <w:rFonts w:ascii="Times New Roman" w:cs="Arial Unicode MS" w:hAnsi="Arial Unicode MS" w:eastAsia="Arial Unicode MS"/>
+          <w:sz w:val="28"/>
+          <w:szCs w:val="28"/>
+          <w:rtl w:val="0"/>
+          <w:lang w:val="ru-RU"/>
+        </w:rPr>
+        <w:t>,</w:t>
+      </w:r>
+      <w:r>
+        <w:rPr>
+          <w:rFonts w:ascii="Times New Roman" w:cs="Arial Unicode MS" w:hAnsi="Arial Unicode MS" w:eastAsia="Arial Unicode MS"/>
+          <w:sz w:val="28"/>
+          <w:szCs w:val="28"/>
+          <w:rtl w:val="0"/>
+        </w:rPr>
+        <w:t xml:space="preserve"> </w:t>
+      </w:r>
+      <w:r>
+        <w:rPr>
+          <w:rFonts w:ascii="Arial Unicode MS" w:cs="Arial Unicode MS" w:hAnsi="Times New Roman" w:eastAsia="Arial Unicode MS" w:hint="default"/>
+          <w:sz w:val="28"/>
+          <w:szCs w:val="28"/>
+          <w:rtl w:val="0"/>
+          <w:lang w:val="ru-RU"/>
+        </w:rPr>
+        <w:t>данная</w:t>
+      </w:r>
+      <w:r>
+        <w:rPr>
+          <w:rFonts w:ascii="Times New Roman" w:cs="Arial Unicode MS" w:hAnsi="Arial Unicode MS" w:eastAsia="Arial Unicode MS"/>
+          <w:sz w:val="28"/>
+          <w:szCs w:val="28"/>
+          <w:rtl w:val="0"/>
+        </w:rPr>
+        <w:t xml:space="preserve"> </w:t>
+      </w:r>
+      <w:r>
+        <w:rPr>
+          <w:rFonts w:ascii="Times New Roman" w:cs="Arial Unicode MS" w:hAnsi="Arial Unicode MS" w:eastAsia="Arial Unicode MS"/>
+          <w:sz w:val="28"/>
+          <w:szCs w:val="28"/>
+          <w:rtl w:val="0"/>
+          <w:lang w:val="ru-RU"/>
+        </w:rPr>
+        <w:t xml:space="preserve"> </w:t>
+      </w:r>
+      <w:r>
+        <w:rPr>
+          <w:rFonts w:ascii="Arial Unicode MS" w:cs="Arial Unicode MS" w:hAnsi="Times New Roman" w:eastAsia="Arial Unicode MS" w:hint="default"/>
+          <w:sz w:val="28"/>
+          <w:szCs w:val="28"/>
+          <w:rtl w:val="0"/>
+        </w:rPr>
+        <w:t xml:space="preserve">разработка </w:t>
+      </w:r>
+      <w:r>
+        <w:rPr>
+          <w:rFonts w:ascii="Times New Roman" w:cs="Arial Unicode MS" w:hAnsi="Arial Unicode MS" w:eastAsia="Arial Unicode MS"/>
+          <w:sz w:val="28"/>
+          <w:szCs w:val="28"/>
+          <w:rtl w:val="0"/>
+          <w:lang w:val="ru-RU"/>
+        </w:rPr>
+        <w:t xml:space="preserve"> </w:t>
+      </w:r>
+      <w:r>
+        <w:rPr>
+          <w:rFonts w:ascii="Arial Unicode MS" w:cs="Arial Unicode MS" w:hAnsi="Times New Roman" w:eastAsia="Arial Unicode MS" w:hint="default"/>
+          <w:sz w:val="28"/>
+          <w:szCs w:val="28"/>
+          <w:rtl w:val="0"/>
+          <w:lang w:val="ru-RU"/>
+        </w:rPr>
+        <w:t xml:space="preserve">обеспечивает </w:t>
+      </w:r>
+      <w:r>
+        <w:rPr>
+          <w:rFonts w:ascii="Times New Roman" w:cs="Arial Unicode MS" w:hAnsi="Arial Unicode MS" w:eastAsia="Arial Unicode MS"/>
+          <w:sz w:val="28"/>
+          <w:szCs w:val="28"/>
+          <w:rtl w:val="0"/>
+          <w:lang w:val="ru-RU"/>
+        </w:rPr>
+        <w:t xml:space="preserve"> </w:t>
+      </w:r>
+      <w:r>
+        <w:rPr>
+          <w:rFonts w:ascii="Arial Unicode MS" w:cs="Arial Unicode MS" w:hAnsi="Times New Roman" w:eastAsia="Arial Unicode MS" w:hint="default"/>
+          <w:sz w:val="28"/>
+          <w:szCs w:val="28"/>
+          <w:rtl w:val="0"/>
+          <w:lang w:val="ru-RU"/>
+        </w:rPr>
+        <w:t xml:space="preserve">функционирование </w:t>
+      </w:r>
+      <w:r>
+        <w:rPr>
+          <w:rFonts w:ascii="Times New Roman" w:cs="Arial Unicode MS" w:hAnsi="Arial Unicode MS" w:eastAsia="Arial Unicode MS"/>
+          <w:sz w:val="28"/>
+          <w:szCs w:val="28"/>
+          <w:rtl w:val="0"/>
+          <w:lang w:val="ru-RU"/>
+        </w:rPr>
+        <w:t xml:space="preserve"> </w:t>
+      </w:r>
+      <w:r>
+        <w:rPr>
+          <w:rFonts w:ascii="Arial Unicode MS" w:cs="Arial Unicode MS" w:hAnsi="Times New Roman" w:eastAsia="Arial Unicode MS" w:hint="default"/>
+          <w:rtl w:val="0"/>
+          <w:lang w:val="ru-RU"/>
+        </w:rPr>
+        <w:t xml:space="preserve">более </w:t>
+      </w:r>
+      <w:r>
+        <w:rPr>
+          <w:rFonts w:ascii="Times New Roman" w:cs="Arial Unicode MS" w:hAnsi="Arial Unicode MS" w:eastAsia="Arial Unicode MS"/>
+          <w:rtl w:val="0"/>
+          <w:lang w:val="ru-RU"/>
+        </w:rPr>
+        <w:t xml:space="preserve"> </w:t>
+      </w:r>
+      <w:r>
+        <w:rPr>
+          <w:rFonts w:ascii="Arial Unicode MS" w:cs="Arial Unicode MS" w:hAnsi="Times New Roman" w:eastAsia="Arial Unicode MS" w:hint="default"/>
+          <w:rtl w:val="0"/>
+        </w:rPr>
+        <w:t xml:space="preserve">тридцати </w:t>
+      </w:r>
+      <w:r>
+        <w:rPr>
+          <w:rFonts w:ascii="Arial Unicode MS" w:cs="Arial Unicode MS" w:hAnsi="Times New Roman" w:eastAsia="Arial Unicode MS" w:hint="default"/>
+          <w:sz w:val="28"/>
+          <w:szCs w:val="28"/>
+          <w:rtl w:val="0"/>
+        </w:rPr>
+        <w:t xml:space="preserve">автоматических </w:t>
+      </w:r>
+      <w:r>
+        <w:rPr>
+          <w:rFonts w:ascii="Times New Roman" w:cs="Arial Unicode MS" w:hAnsi="Arial Unicode MS" w:eastAsia="Arial Unicode MS"/>
+          <w:sz w:val="28"/>
+          <w:szCs w:val="28"/>
+          <w:rtl w:val="0"/>
+          <w:lang w:val="ru-RU"/>
+        </w:rPr>
+        <w:t xml:space="preserve"> </w:t>
+      </w:r>
+      <w:r>
+        <w:rPr>
+          <w:rFonts w:ascii="Arial Unicode MS" w:cs="Arial Unicode MS" w:hAnsi="Times New Roman" w:eastAsia="Arial Unicode MS" w:hint="default"/>
+          <w:sz w:val="28"/>
+          <w:szCs w:val="28"/>
+          <w:rtl w:val="0"/>
+        </w:rPr>
         <w:t>тестов</w:t>
       </w:r>
       <w:r>
         <w:rPr>
           <w:rFonts w:ascii="Times New Roman" w:cs="Arial Unicode MS" w:hAnsi="Arial Unicode MS" w:eastAsia="Arial Unicode MS"/>
-          <w:rtl w:val="0"/>
+          <w:sz w:val="28"/>
+          <w:szCs w:val="28"/>
+          <w:rtl w:val="0"/>
+          <w:lang w:val="ru-RU"/>
+        </w:rPr>
+        <w:t xml:space="preserve"> </w:t>
+      </w:r>
+      <w:r>
+        <w:rPr>
+          <w:rFonts w:ascii="Arial Unicode MS" w:cs="Arial Unicode MS" w:hAnsi="Times New Roman" w:eastAsia="Arial Unicode MS" w:hint="default"/>
+          <w:sz w:val="28"/>
+          <w:szCs w:val="28"/>
+          <w:rtl w:val="0"/>
+          <w:lang w:val="ru-RU"/>
+        </w:rPr>
+        <w:t xml:space="preserve"> взаимодействующих</w:t>
+      </w:r>
+      <w:r>
+        <w:rPr>
+          <w:rFonts w:ascii="Times New Roman" w:cs="Arial Unicode MS" w:hAnsi="Arial Unicode MS" w:eastAsia="Arial Unicode MS"/>
+          <w:sz w:val="28"/>
+          <w:szCs w:val="28"/>
+          <w:rtl w:val="0"/>
+          <w:lang w:val="ru-RU"/>
+        </w:rPr>
+        <w:t xml:space="preserve"> </w:t>
+      </w:r>
+      <w:r>
+        <w:rPr>
+          <w:rFonts w:ascii="Arial Unicode MS" w:cs="Arial Unicode MS" w:hAnsi="Times New Roman" w:eastAsia="Arial Unicode MS" w:hint="default"/>
+          <w:sz w:val="28"/>
+          <w:szCs w:val="28"/>
+          <w:rtl w:val="0"/>
+        </w:rPr>
+        <w:t xml:space="preserve"> с</w:t>
+      </w:r>
+      <w:r>
+        <w:rPr>
+          <w:rFonts w:ascii="Times New Roman" w:cs="Arial Unicode MS" w:hAnsi="Arial Unicode MS" w:eastAsia="Arial Unicode MS"/>
+          <w:sz w:val="28"/>
+          <w:szCs w:val="28"/>
+          <w:rtl w:val="0"/>
+          <w:lang w:val="ru-RU"/>
+        </w:rPr>
+        <w:t xml:space="preserve"> </w:t>
+      </w:r>
+      <w:r>
+        <w:rPr>
+          <w:rFonts w:ascii="Arial Unicode MS" w:cs="Arial Unicode MS" w:hAnsi="Times New Roman" w:eastAsia="Arial Unicode MS" w:hint="default"/>
+          <w:sz w:val="28"/>
+          <w:szCs w:val="28"/>
+          <w:rtl w:val="0"/>
+          <w:lang w:val="ru-RU"/>
+        </w:rPr>
+        <w:t xml:space="preserve"> системой</w:t>
+      </w:r>
+      <w:r>
+        <w:rPr>
+          <w:rFonts w:ascii="Times New Roman" w:cs="Arial Unicode MS" w:hAnsi="Arial Unicode MS" w:eastAsia="Arial Unicode MS"/>
+          <w:sz w:val="28"/>
+          <w:szCs w:val="28"/>
+          <w:rtl w:val="0"/>
+          <w:lang w:val="ru-RU"/>
+        </w:rPr>
+        <w:t xml:space="preserve">  </w:t>
+      </w:r>
+      <w:r>
+        <w:rPr>
+          <w:rFonts w:ascii="Times New Roman" w:cs="Arial Unicode MS" w:hAnsi="Arial Unicode MS" w:eastAsia="Arial Unicode MS"/>
+          <w:sz w:val="28"/>
+          <w:szCs w:val="28"/>
+          <w:rtl w:val="0"/>
+          <w:lang w:val="fr-FR"/>
+        </w:rPr>
+        <w:t>Android</w:t>
+      </w:r>
+      <w:r>
+        <w:rPr>
+          <w:rFonts w:ascii="Times New Roman" w:cs="Arial Unicode MS" w:hAnsi="Arial Unicode MS" w:eastAsia="Arial Unicode MS"/>
+          <w:sz w:val="28"/>
+          <w:szCs w:val="28"/>
+          <w:rtl w:val="0"/>
+          <w:lang w:val="ru-RU"/>
+        </w:rPr>
+        <w:t xml:space="preserve">.  </w:t>
+      </w:r>
+      <w:r>
+        <w:rPr>
+          <w:rFonts w:ascii="Arial Unicode MS" w:cs="Arial Unicode MS" w:hAnsi="Times New Roman" w:eastAsia="Arial Unicode MS" w:hint="default"/>
+          <w:sz w:val="28"/>
+          <w:szCs w:val="28"/>
+          <w:rtl w:val="0"/>
+          <w:lang w:val="ru-RU"/>
+        </w:rPr>
+        <w:t>Это существенно  освободило  время  работников  ручного  тестирования  для проведения более интеллектуального тестирования</w:t>
+      </w:r>
+      <w:r>
+        <w:rPr>
+          <w:rFonts w:ascii="Times New Roman" w:cs="Arial Unicode MS" w:hAnsi="Arial Unicode MS" w:eastAsia="Arial Unicode MS"/>
+          <w:sz w:val="28"/>
+          <w:szCs w:val="28"/>
+          <w:rtl w:val="0"/>
+          <w:lang w:val="ru-RU"/>
         </w:rPr>
         <w:t xml:space="preserve">, </w:t>
       </w:r>
       <w:r>
         <w:rPr>
           <w:rFonts w:ascii="Arial Unicode MS" w:cs="Arial Unicode MS" w:hAnsi="Times New Roman" w:eastAsia="Arial Unicode MS" w:hint="default"/>
-          <w:rtl w:val="0"/>
-        </w:rPr>
-        <w:t xml:space="preserve">напрямую работающих с </w:t>
-      </w:r>
-      <w:r>
-        <w:rPr>
-          <w:rFonts w:ascii="Times New Roman" w:cs="Arial Unicode MS" w:hAnsi="Arial Unicode MS" w:eastAsia="Arial Unicode MS"/>
-          <w:rtl w:val="0"/>
-          <w:lang w:val="en-US"/>
-        </w:rPr>
-        <w:t>UIAutomator</w:t>
-      </w:r>
-      <w:r>
-        <w:rPr>
-          <w:rFonts w:ascii="Times New Roman" w:cs="Arial Unicode MS" w:hAnsi="Arial Unicode MS" w:eastAsia="Arial Unicode MS"/>
-          <w:rtl w:val="0"/>
+          <w:sz w:val="28"/>
+          <w:szCs w:val="28"/>
+          <w:rtl w:val="0"/>
+          <w:lang w:val="ru-RU"/>
+        </w:rPr>
+        <w:t>что привело к повышению качества конечного продукта</w:t>
+      </w:r>
+      <w:r>
+        <w:rPr>
+          <w:rFonts w:ascii="Times New Roman" w:cs="Arial Unicode MS" w:hAnsi="Arial Unicode MS" w:eastAsia="Arial Unicode MS"/>
+          <w:sz w:val="28"/>
+          <w:szCs w:val="28"/>
+          <w:rtl w:val="0"/>
+          <w:lang w:val="ru-RU"/>
         </w:rPr>
         <w:t xml:space="preserve">. </w:t>
       </w:r>
       <w:r>
         <w:rPr>
           <w:rFonts w:ascii="Arial Unicode MS" w:cs="Arial Unicode MS" w:hAnsi="Times New Roman" w:eastAsia="Arial Unicode MS" w:hint="default"/>
-          <w:sz w:val="28"/>
-          <w:szCs w:val="28"/>
-          <w:rtl w:val="0"/>
-          <w:lang w:val="ru-RU"/>
-        </w:rPr>
-        <w:t>В настоящее время</w:t>
+          <w:rtl w:val="0"/>
+          <w:lang w:val="ru-RU"/>
+        </w:rPr>
+        <w:t>Кроме того</w:t>
+      </w:r>
+      <w:r>
+        <w:rPr>
+          <w:rFonts w:ascii="Times New Roman" w:cs="Arial Unicode MS" w:hAnsi="Arial Unicode MS" w:eastAsia="Arial Unicode MS"/>
+          <w:sz w:val="28"/>
+          <w:szCs w:val="28"/>
+          <w:rtl w:val="0"/>
+          <w:lang w:val="ru-RU"/>
+        </w:rPr>
+        <w:t xml:space="preserve">, </w:t>
+      </w:r>
+      <w:r>
+        <w:rPr>
+          <w:rFonts w:ascii="Arial Unicode MS" w:cs="Arial Unicode MS" w:hAnsi="Times New Roman" w:eastAsia="Arial Unicode MS" w:hint="default"/>
+          <w:sz w:val="28"/>
+          <w:szCs w:val="28"/>
+          <w:rtl w:val="0"/>
+          <w:lang w:val="ru-RU"/>
+        </w:rPr>
+        <w:t>учитывая возможности разработанного инструмента</w:t>
+      </w:r>
+      <w:r>
+        <w:rPr>
+          <w:rFonts w:ascii="Times New Roman" w:cs="Arial Unicode MS" w:hAnsi="Arial Unicode MS" w:eastAsia="Arial Unicode MS"/>
+          <w:sz w:val="28"/>
+          <w:szCs w:val="28"/>
+          <w:rtl w:val="0"/>
+          <w:lang w:val="ru-RU"/>
+        </w:rPr>
+        <w:t xml:space="preserve">, </w:t>
+      </w:r>
+      <w:r>
+        <w:rPr>
+          <w:rFonts w:ascii="Arial Unicode MS" w:cs="Arial Unicode MS" w:hAnsi="Times New Roman" w:eastAsia="Arial Unicode MS" w:hint="default"/>
+          <w:sz w:val="28"/>
+          <w:szCs w:val="28"/>
+          <w:rtl w:val="0"/>
+          <w:lang w:val="ru-RU"/>
+        </w:rPr>
+        <w:t>было принято решение о покрытии автоматическими  тестами</w:t>
+      </w:r>
+      <w:r>
+        <w:rPr>
+          <w:rFonts w:ascii="Times New Roman" w:cs="Arial Unicode MS" w:hAnsi="Arial Unicode MS" w:eastAsia="Arial Unicode MS"/>
+          <w:sz w:val="28"/>
+          <w:szCs w:val="28"/>
+          <w:rtl w:val="0"/>
+        </w:rPr>
+        <w:t xml:space="preserve"> </w:t>
+      </w:r>
+      <w:r>
+        <w:rPr>
+          <w:rFonts w:ascii="Arial Unicode MS" w:cs="Arial Unicode MS" w:hAnsi="Times New Roman" w:eastAsia="Arial Unicode MS" w:hint="default"/>
+          <w:sz w:val="28"/>
+          <w:szCs w:val="28"/>
+          <w:rtl w:val="0"/>
+          <w:lang w:val="ru-RU"/>
+        </w:rPr>
+        <w:t xml:space="preserve"> около  семидесяти  новых  тестовых  </w:t>
+      </w:r>
+      <w:r>
+        <w:rPr>
+          <w:rFonts w:ascii="Arial Unicode MS" w:cs="Arial Unicode MS" w:hAnsi="Times New Roman" w:eastAsia="Arial Unicode MS" w:hint="default"/>
+          <w:sz w:val="28"/>
+          <w:szCs w:val="28"/>
+          <w:rtl w:val="0"/>
+        </w:rPr>
+        <w:t>ситуаций</w:t>
       </w:r>
       <w:r>
         <w:rPr>
@@ -23771,208 +24473,13 @@
       </w:r>
       <w:r>
         <w:rPr>
-          <w:rFonts w:ascii="Times New Roman" w:cs="Arial Unicode MS" w:hAnsi="Arial Unicode MS" w:eastAsia="Arial Unicode MS"/>
-          <w:sz w:val="28"/>
-          <w:szCs w:val="28"/>
-          <w:rtl w:val="0"/>
-        </w:rPr>
-        <w:t xml:space="preserve"> </w:t>
-      </w:r>
-      <w:r>
-        <w:rPr>
-          <w:rFonts w:ascii="Arial Unicode MS" w:cs="Arial Unicode MS" w:hAnsi="Times New Roman" w:eastAsia="Arial Unicode MS" w:hint="default"/>
-          <w:sz w:val="28"/>
-          <w:szCs w:val="28"/>
-          <w:rtl w:val="0"/>
-          <w:lang w:val="ru-RU"/>
-        </w:rPr>
-        <w:t>данная</w:t>
-      </w:r>
-      <w:r>
-        <w:rPr>
-          <w:rFonts w:ascii="Arial Unicode MS" w:cs="Arial Unicode MS" w:hAnsi="Times New Roman" w:eastAsia="Arial Unicode MS" w:hint="default"/>
-          <w:sz w:val="28"/>
-          <w:szCs w:val="28"/>
-          <w:rtl w:val="0"/>
-          <w:lang w:val="ru-RU"/>
-        </w:rPr>
-        <w:t xml:space="preserve"> разработка обеспечивает функционирование </w:t>
-      </w:r>
-      <w:r>
-        <w:rPr>
-          <w:rFonts w:ascii="Arial Unicode MS" w:cs="Arial Unicode MS" w:hAnsi="Times New Roman" w:eastAsia="Arial Unicode MS" w:hint="default"/>
-          <w:rtl w:val="0"/>
-          <w:lang w:val="ru-RU"/>
-        </w:rPr>
-        <w:t xml:space="preserve">более тридцати </w:t>
-      </w:r>
-      <w:r>
-        <w:rPr>
-          <w:rFonts w:ascii="Arial Unicode MS" w:cs="Arial Unicode MS" w:hAnsi="Times New Roman" w:eastAsia="Arial Unicode MS" w:hint="default"/>
-          <w:sz w:val="28"/>
-          <w:szCs w:val="28"/>
-          <w:rtl w:val="0"/>
-          <w:lang w:val="ru-RU"/>
-        </w:rPr>
-        <w:t>автоматических тестов взаимодействующих с системой</w:t>
-      </w:r>
-      <w:r>
-        <w:rPr>
-          <w:rFonts w:ascii="Times New Roman" w:cs="Arial Unicode MS" w:hAnsi="Arial Unicode MS" w:eastAsia="Arial Unicode MS"/>
-          <w:sz w:val="28"/>
-          <w:szCs w:val="28"/>
-          <w:rtl w:val="0"/>
-          <w:lang w:val="ru-RU"/>
-        </w:rPr>
-        <w:t xml:space="preserve"> </w:t>
-      </w:r>
-      <w:r>
-        <w:rPr>
-          <w:rFonts w:ascii="Times New Roman" w:cs="Arial Unicode MS" w:hAnsi="Arial Unicode MS" w:eastAsia="Arial Unicode MS"/>
-          <w:sz w:val="28"/>
-          <w:szCs w:val="28"/>
-          <w:rtl w:val="0"/>
-          <w:lang w:val="fr-FR"/>
-        </w:rPr>
-        <w:t>Android</w:t>
-      </w:r>
-      <w:r>
-        <w:rPr>
-          <w:rFonts w:ascii="Times New Roman" w:cs="Arial Unicode MS" w:hAnsi="Arial Unicode MS" w:eastAsia="Arial Unicode MS"/>
-          <w:sz w:val="28"/>
-          <w:szCs w:val="28"/>
-          <w:rtl w:val="0"/>
-          <w:lang w:val="ru-RU"/>
-        </w:rPr>
-        <w:t xml:space="preserve">. </w:t>
-      </w:r>
-      <w:r>
-        <w:rPr>
-          <w:rFonts w:ascii="Arial Unicode MS" w:cs="Arial Unicode MS" w:hAnsi="Times New Roman" w:eastAsia="Arial Unicode MS" w:hint="default"/>
-          <w:sz w:val="28"/>
-          <w:szCs w:val="28"/>
-          <w:rtl w:val="0"/>
-          <w:lang w:val="ru-RU"/>
-        </w:rPr>
-        <w:t>Это существенно освободило время ручных тестировщиков для проведения более интеллектуального тестирования</w:t>
-      </w:r>
-      <w:r>
-        <w:rPr>
-          <w:rFonts w:ascii="Times New Roman" w:cs="Arial Unicode MS" w:hAnsi="Arial Unicode MS" w:eastAsia="Arial Unicode MS"/>
-          <w:sz w:val="28"/>
-          <w:szCs w:val="28"/>
-          <w:rtl w:val="0"/>
-          <w:lang w:val="ru-RU"/>
-        </w:rPr>
-        <w:t xml:space="preserve">, </w:t>
-      </w:r>
-      <w:r>
-        <w:rPr>
-          <w:rFonts w:ascii="Arial Unicode MS" w:cs="Arial Unicode MS" w:hAnsi="Times New Roman" w:eastAsia="Arial Unicode MS" w:hint="default"/>
-          <w:sz w:val="28"/>
-          <w:szCs w:val="28"/>
-          <w:rtl w:val="0"/>
-          <w:lang w:val="ru-RU"/>
-        </w:rPr>
-        <w:t>что привело к повышению качества конечного продукта</w:t>
-      </w:r>
-      <w:r>
-        <w:rPr>
-          <w:rFonts w:ascii="Times New Roman" w:cs="Arial Unicode MS" w:hAnsi="Arial Unicode MS" w:eastAsia="Arial Unicode MS"/>
-          <w:sz w:val="28"/>
-          <w:szCs w:val="28"/>
-          <w:rtl w:val="0"/>
-          <w:lang w:val="ru-RU"/>
-        </w:rPr>
-        <w:t xml:space="preserve">. </w:t>
-      </w:r>
-      <w:r>
-        <w:rPr>
-          <w:rFonts w:ascii="Arial Unicode MS" w:cs="Arial Unicode MS" w:hAnsi="Times New Roman" w:eastAsia="Arial Unicode MS" w:hint="default"/>
-          <w:sz w:val="28"/>
-          <w:szCs w:val="28"/>
-          <w:rtl w:val="0"/>
-          <w:lang w:val="ru-RU"/>
-        </w:rPr>
-        <w:t>Т</w:t>
-      </w:r>
-      <w:r>
-        <w:rPr>
-          <w:rFonts w:ascii="Arial Unicode MS" w:cs="Arial Unicode MS" w:hAnsi="Times New Roman" w:eastAsia="Arial Unicode MS" w:hint="default"/>
-          <w:sz w:val="28"/>
-          <w:szCs w:val="28"/>
-          <w:rtl w:val="0"/>
-        </w:rPr>
-        <w:t xml:space="preserve">ак же </w:t>
-      </w:r>
-      <w:r>
-        <w:rPr>
-          <w:rFonts w:ascii="Times New Roman" w:cs="Arial Unicode MS" w:hAnsi="Arial Unicode MS" w:eastAsia="Arial Unicode MS"/>
-          <w:sz w:val="28"/>
-          <w:szCs w:val="28"/>
-          <w:rtl w:val="0"/>
-          <w:lang w:val="ru-RU"/>
-        </w:rPr>
-        <w:t xml:space="preserve">, </w:t>
-      </w:r>
-      <w:r>
-        <w:rPr>
-          <w:rFonts w:ascii="Arial Unicode MS" w:cs="Arial Unicode MS" w:hAnsi="Times New Roman" w:eastAsia="Arial Unicode MS" w:hint="default"/>
-          <w:sz w:val="28"/>
-          <w:szCs w:val="28"/>
-          <w:rtl w:val="0"/>
-          <w:lang w:val="ru-RU"/>
-        </w:rPr>
-        <w:t>учитывая возможности разработанного инструмента</w:t>
-      </w:r>
-      <w:r>
-        <w:rPr>
-          <w:rFonts w:ascii="Times New Roman" w:cs="Arial Unicode MS" w:hAnsi="Arial Unicode MS" w:eastAsia="Arial Unicode MS"/>
-          <w:sz w:val="28"/>
-          <w:szCs w:val="28"/>
-          <w:rtl w:val="0"/>
-          <w:lang w:val="ru-RU"/>
-        </w:rPr>
-        <w:t xml:space="preserve">, </w:t>
-      </w:r>
-      <w:r>
-        <w:rPr>
-          <w:rFonts w:ascii="Arial Unicode MS" w:cs="Arial Unicode MS" w:hAnsi="Times New Roman" w:eastAsia="Arial Unicode MS" w:hint="default"/>
-          <w:sz w:val="28"/>
-          <w:szCs w:val="28"/>
-          <w:rtl w:val="0"/>
-          <w:lang w:val="ru-RU"/>
-        </w:rPr>
-        <w:t>было принято решение о покрытии автоматическими  тестами</w:t>
-      </w:r>
-      <w:r>
-        <w:rPr>
-          <w:rFonts w:ascii="Times New Roman" w:cs="Arial Unicode MS" w:hAnsi="Arial Unicode MS" w:eastAsia="Arial Unicode MS"/>
-          <w:sz w:val="28"/>
-          <w:szCs w:val="28"/>
-          <w:rtl w:val="0"/>
-        </w:rPr>
-        <w:t xml:space="preserve"> </w:t>
-      </w:r>
-      <w:r>
-        <w:rPr>
-          <w:rFonts w:ascii="Arial Unicode MS" w:cs="Arial Unicode MS" w:hAnsi="Times New Roman" w:eastAsia="Arial Unicode MS" w:hint="default"/>
-          <w:sz w:val="28"/>
-          <w:szCs w:val="28"/>
-          <w:rtl w:val="0"/>
-          <w:lang w:val="ru-RU"/>
-        </w:rPr>
-        <w:t xml:space="preserve"> около  семидесяти  новых  тесовых  </w:t>
-      </w:r>
-      <w:r>
-        <w:rPr>
-          <w:rFonts w:ascii="Arial Unicode MS" w:cs="Arial Unicode MS" w:hAnsi="Times New Roman" w:eastAsia="Arial Unicode MS" w:hint="default"/>
-          <w:sz w:val="28"/>
-          <w:szCs w:val="28"/>
-          <w:rtl w:val="0"/>
-          <w:lang w:val="ru-RU"/>
-        </w:rPr>
-        <w:t>ситуаций основанных на взаимодействии с системой</w:t>
+          <w:rFonts w:ascii="Arial Unicode MS" w:cs="Arial Unicode MS" w:hAnsi="Times New Roman" w:eastAsia="Arial Unicode MS" w:hint="default"/>
+          <w:sz w:val="28"/>
+          <w:szCs w:val="28"/>
+          <w:rtl w:val="0"/>
+          <w:lang w:val="ru-RU"/>
+        </w:rPr>
+        <w:t xml:space="preserve"> основанных на взаимодействии с системой</w:t>
       </w:r>
       <w:r>
         <w:rPr>
@@ -24091,29 +24598,28 @@
           <w:sz w:val="28"/>
           <w:szCs w:val="28"/>
           <w:rtl w:val="0"/>
-          <w:lang w:val="ru-RU"/>
-        </w:rPr>
-        <w:t>Рис</w:t>
-      </w:r>
-      <w:r>
-        <w:rPr>
-          <w:rFonts w:ascii="Times New Roman" w:cs="Arial Unicode MS" w:hAnsi="Arial Unicode MS" w:eastAsia="Arial Unicode MS"/>
-          <w:sz w:val="28"/>
-          <w:szCs w:val="28"/>
-          <w:rtl w:val="0"/>
-          <w:lang w:val="ru-RU"/>
-        </w:rPr>
-        <w:t xml:space="preserve">. 7). </w:t>
-      </w:r>
-      <w:r>
-        <w:rPr>
-          <w:rFonts w:ascii="Arial Unicode MS" w:cs="Arial Unicode MS" w:hAnsi="Times New Roman" w:eastAsia="Arial Unicode MS" w:hint="default"/>
-          <w:sz w:val="28"/>
-          <w:szCs w:val="28"/>
-          <w:rtl w:val="0"/>
-          <w:lang w:val="ru-RU"/>
-        </w:rPr>
-        <w:t>Вот некоторые из них</w:t>
+        </w:rPr>
+        <w:t>Рисунок</w:t>
+      </w:r>
+      <w:r>
+        <w:rPr>
+          <w:rFonts w:ascii="Times New Roman" w:cs="Arial Unicode MS" w:hAnsi="Arial Unicode MS" w:eastAsia="Arial Unicode MS"/>
+          <w:sz w:val="28"/>
+          <w:szCs w:val="28"/>
+          <w:rtl w:val="0"/>
+          <w:lang w:val="ru-RU"/>
+        </w:rPr>
+        <w:t xml:space="preserve"> 7). </w:t>
+      </w:r>
+      <w:r>
+        <w:rPr>
+          <w:rFonts w:ascii="Arial Unicode MS" w:cs="Arial Unicode MS" w:hAnsi="Times New Roman" w:eastAsia="Arial Unicode MS" w:hint="default"/>
+          <w:sz w:val="28"/>
+          <w:szCs w:val="28"/>
+          <w:rtl w:val="0"/>
+          <w:lang w:val="ru-RU"/>
+        </w:rPr>
+        <w:t>Перечислим некоторые из них</w:t>
       </w:r>
       <w:r>
         <w:rPr>
@@ -24402,13 +24908,13 @@
         <mc:AlternateContent>
           <mc:Choice Requires="wps">
             <w:drawing>
-              <wp:anchor distT="152400" distB="152400" distL="152400" distR="152400" simplePos="0" relativeHeight="251701248" behindDoc="0" locked="0" layoutInCell="1" allowOverlap="1">
+              <wp:anchor distT="152400" distB="152400" distL="152400" distR="152400" simplePos="0" relativeHeight="251700224" behindDoc="0" locked="0" layoutInCell="1" allowOverlap="1">
                 <wp:simplePos x="0" y="0"/>
                 <wp:positionH relativeFrom="margin">
-                  <wp:posOffset>5376906</wp:posOffset>
+                  <wp:posOffset>5383484</wp:posOffset>
                 </wp:positionH>
                 <wp:positionV relativeFrom="line">
-                  <wp:posOffset>3661079</wp:posOffset>
+                  <wp:posOffset>3542676</wp:posOffset>
                 </wp:positionV>
                 <wp:extent cx="262416" cy="163028"/>
                 <wp:effectExtent l="0" t="0" r="0" b="0"/>
@@ -24453,7 +24959,7 @@
           </mc:Choice>
           <mc:Fallback>
             <w:pict>
-              <v:rect id="_x0000_s1061" style="visibility:visible;position:absolute;margin-left:423.4pt;margin-top:288.3pt;width:20.7pt;height:12.8pt;z-index:251701248;mso-position-horizontal:absolute;mso-position-horizontal-relative:margin;mso-position-vertical:absolute;mso-position-vertical-relative:line;mso-wrap-distance-left:12.0pt;mso-wrap-distance-top:12.0pt;mso-wrap-distance-right:12.0pt;mso-wrap-distance-bottom:12.0pt;">
+              <v:rect id="_x0000_s1061" style="visibility:visible;position:absolute;margin-left:423.9pt;margin-top:279.0pt;width:20.7pt;height:12.8pt;z-index:251700224;mso-position-horizontal:absolute;mso-position-horizontal-relative:margin;mso-position-vertical:absolute;mso-position-vertical-relative:line;mso-wrap-distance-left:12.0pt;mso-wrap-distance-top:12.0pt;mso-wrap-distance-right:12.0pt;mso-wrap-distance-bottom:12.0pt;">
                 <v:fill color="#CBCBCB" opacity="100.0%" type="solid"/>
                 <v:stroke on="f" weight="1.0pt" dashstyle="solid" endcap="flat" miterlimit="400.0%" joinstyle="miter" linestyle="single" startarrow="none" startarrowwidth="medium" startarrowlength="medium" endarrow="none" endarrowwidth="medium" endarrowlength="medium"/>
                 <w10:wrap type="through" side="bothSides" anchorx="margin"/>
@@ -24468,25 +24974,232 @@
           <w:szCs w:val="28"/>
           <w:rtl w:val="0"/>
         </w:rPr>
+        <mc:AlternateContent>
+          <mc:Choice Requires="wps">
+            <w:drawing>
+              <wp:anchor distT="152400" distB="152400" distL="152400" distR="152400" simplePos="0" relativeHeight="251701248" behindDoc="0" locked="0" layoutInCell="1" allowOverlap="1">
+                <wp:simplePos x="0" y="0"/>
+                <wp:positionH relativeFrom="margin">
+                  <wp:posOffset>381599</wp:posOffset>
+                </wp:positionH>
+                <wp:positionV relativeFrom="line">
+                  <wp:posOffset>1561966</wp:posOffset>
+                </wp:positionV>
+                <wp:extent cx="1557101" cy="338709"/>
+                <wp:effectExtent l="0" t="0" r="0" b="0"/>
+                <wp:wrapThrough wrapText="bothSides" distL="152400" distR="152400">
+                  <wp:wrapPolygon edited="1">
+                    <wp:start x="0" y="0"/>
+                    <wp:lineTo x="0" y="21589"/>
+                    <wp:lineTo x="21598" y="21589"/>
+                    <wp:lineTo x="21598" y="0"/>
+                    <wp:lineTo x="0" y="0"/>
+                  </wp:wrapPolygon>
+                </wp:wrapThrough>
+                <wp:docPr id="1073741866" name="officeArt object"/>
+                <wp:cNvGraphicFramePr/>
+                <a:graphic xmlns:a="http://schemas.openxmlformats.org/drawingml/2006/main">
+                  <a:graphicData uri="http://schemas.microsoft.com/office/word/2010/wordprocessingShape">
+                    <wps:wsp>
+                      <wps:cNvSpPr/>
+                      <wps:spPr>
+                        <a:xfrm>
+                          <a:off x="0" y="0"/>
+                          <a:ext cx="1557101" cy="338709"/>
+                        </a:xfrm>
+                        <a:prstGeom prst="rect">
+                          <a:avLst/>
+                        </a:prstGeom>
+                        <a:solidFill>
+                          <a:srgbClr val="FFFFFF"/>
+                        </a:solidFill>
+                        <a:ln w="12700" cap="flat">
+                          <a:noFill/>
+                          <a:miter lim="400000"/>
+                        </a:ln>
+                        <a:effectLst/>
+                      </wps:spPr>
+                      <wps:bodyPr/>
+                    </wps:wsp>
+                  </a:graphicData>
+                </a:graphic>
+              </wp:anchor>
+            </w:drawing>
+          </mc:Choice>
+          <mc:Fallback>
+            <w:pict>
+              <v:rect id="_x0000_s1062" style="visibility:visible;position:absolute;margin-left:30.0pt;margin-top:123.0pt;width:122.6pt;height:26.7pt;z-index:251701248;mso-position-horizontal:absolute;mso-position-horizontal-relative:margin;mso-position-vertical:absolute;mso-position-vertical-relative:line;mso-wrap-distance-left:12.0pt;mso-wrap-distance-top:12.0pt;mso-wrap-distance-right:12.0pt;mso-wrap-distance-bottom:12.0pt;">
+                <v:fill color="#FFFFFF" opacity="100.0%" type="solid"/>
+                <v:stroke on="f" weight="1.0pt" dashstyle="solid" endcap="flat" miterlimit="400.0%" joinstyle="miter" linestyle="single" startarrow="none" startarrowwidth="medium" startarrowlength="medium" endarrow="none" endarrowwidth="medium" endarrowlength="medium"/>
+                <w10:wrap type="through" side="bothSides" anchorx="margin"/>
+              </v:rect>
+            </w:pict>
+          </mc:Fallback>
+        </mc:AlternateContent>
+      </w:r>
+      <w:r>
+        <w:rPr>
+          <w:sz w:val="28"/>
+          <w:szCs w:val="28"/>
+          <w:rtl w:val="0"/>
+        </w:rPr>
+        <mc:AlternateContent>
+          <mc:Choice Requires="wps">
+            <w:drawing>
+              <wp:anchor distT="152400" distB="152400" distL="152400" distR="152400" simplePos="0" relativeHeight="251702272" behindDoc="0" locked="0" layoutInCell="1" allowOverlap="1">
+                <wp:simplePos x="0" y="0"/>
+                <wp:positionH relativeFrom="margin">
+                  <wp:posOffset>273649</wp:posOffset>
+                </wp:positionH>
+                <wp:positionV relativeFrom="line">
+                  <wp:posOffset>291966</wp:posOffset>
+                </wp:positionV>
+                <wp:extent cx="1557101" cy="338709"/>
+                <wp:effectExtent l="0" t="0" r="0" b="0"/>
+                <wp:wrapThrough wrapText="bothSides" distL="152400" distR="152400">
+                  <wp:wrapPolygon edited="1">
+                    <wp:start x="0" y="0"/>
+                    <wp:lineTo x="0" y="21589"/>
+                    <wp:lineTo x="21598" y="21589"/>
+                    <wp:lineTo x="21598" y="0"/>
+                    <wp:lineTo x="0" y="0"/>
+                  </wp:wrapPolygon>
+                </wp:wrapThrough>
+                <wp:docPr id="1073741867" name="officeArt object"/>
+                <wp:cNvGraphicFramePr/>
+                <a:graphic xmlns:a="http://schemas.openxmlformats.org/drawingml/2006/main">
+                  <a:graphicData uri="http://schemas.microsoft.com/office/word/2010/wordprocessingShape">
+                    <wps:wsp>
+                      <wps:cNvSpPr/>
+                      <wps:spPr>
+                        <a:xfrm>
+                          <a:off x="0" y="0"/>
+                          <a:ext cx="1557101" cy="338709"/>
+                        </a:xfrm>
+                        <a:prstGeom prst="rect">
+                          <a:avLst/>
+                        </a:prstGeom>
+                        <a:solidFill>
+                          <a:srgbClr val="FFFFFF"/>
+                        </a:solidFill>
+                        <a:ln w="12700" cap="flat">
+                          <a:noFill/>
+                          <a:miter lim="400000"/>
+                        </a:ln>
+                        <a:effectLst/>
+                      </wps:spPr>
+                      <wps:bodyPr/>
+                    </wps:wsp>
+                  </a:graphicData>
+                </a:graphic>
+              </wp:anchor>
+            </w:drawing>
+          </mc:Choice>
+          <mc:Fallback>
+            <w:pict>
+              <v:rect id="_x0000_s1063" style="visibility:visible;position:absolute;margin-left:21.5pt;margin-top:23.0pt;width:122.6pt;height:26.7pt;z-index:251702272;mso-position-horizontal:absolute;mso-position-horizontal-relative:margin;mso-position-vertical:absolute;mso-position-vertical-relative:line;mso-wrap-distance-left:12.0pt;mso-wrap-distance-top:12.0pt;mso-wrap-distance-right:12.0pt;mso-wrap-distance-bottom:12.0pt;">
+                <v:fill color="#FFFFFF" opacity="100.0%" type="solid"/>
+                <v:stroke on="f" weight="1.0pt" dashstyle="solid" endcap="flat" miterlimit="400.0%" joinstyle="miter" linestyle="single" startarrow="none" startarrowwidth="medium" startarrowlength="medium" endarrow="none" endarrowwidth="medium" endarrowlength="medium"/>
+                <w10:wrap type="through" side="bothSides" anchorx="margin"/>
+              </v:rect>
+            </w:pict>
+          </mc:Fallback>
+        </mc:AlternateContent>
+      </w:r>
+      <w:r>
+        <w:rPr>
+          <w:sz w:val="28"/>
+          <w:szCs w:val="28"/>
+          <w:rtl w:val="0"/>
+        </w:rPr>
+        <mc:AlternateContent>
+          <mc:Choice Requires="wps">
+            <w:drawing>
+              <wp:anchor distT="152400" distB="152400" distL="152400" distR="152400" simplePos="0" relativeHeight="251703296" behindDoc="0" locked="0" layoutInCell="1" allowOverlap="1">
+                <wp:simplePos x="0" y="0"/>
+                <wp:positionH relativeFrom="margin">
+                  <wp:posOffset>330799</wp:posOffset>
+                </wp:positionH>
+                <wp:positionV relativeFrom="line">
+                  <wp:posOffset>2931408</wp:posOffset>
+                </wp:positionV>
+                <wp:extent cx="2288640" cy="338709"/>
+                <wp:effectExtent l="0" t="0" r="0" b="0"/>
+                <wp:wrapTopAndBottom distT="152400" distB="152400"/>
+                <wp:docPr id="1073741868" name="officeArt object"/>
+                <wp:cNvGraphicFramePr/>
+                <a:graphic xmlns:a="http://schemas.openxmlformats.org/drawingml/2006/main">
+                  <a:graphicData uri="http://schemas.microsoft.com/office/word/2010/wordprocessingShape">
+                    <wps:wsp>
+                      <wps:cNvSpPr/>
+                      <wps:spPr>
+                        <a:xfrm>
+                          <a:off x="0" y="0"/>
+                          <a:ext cx="2288640" cy="338709"/>
+                        </a:xfrm>
+                        <a:prstGeom prst="rect">
+                          <a:avLst/>
+                        </a:prstGeom>
+                        <a:solidFill>
+                          <a:srgbClr val="FFFFFF"/>
+                        </a:solidFill>
+                        <a:ln w="12700" cap="flat">
+                          <a:noFill/>
+                          <a:miter lim="400000"/>
+                        </a:ln>
+                        <a:effectLst/>
+                      </wps:spPr>
+                      <wps:bodyPr/>
+                    </wps:wsp>
+                  </a:graphicData>
+                </a:graphic>
+              </wp:anchor>
+            </w:drawing>
+          </mc:Choice>
+          <mc:Fallback>
+            <w:pict>
+              <v:rect id="_x0000_s1064" style="visibility:visible;position:absolute;margin-left:26.0pt;margin-top:230.8pt;width:180.2pt;height:26.7pt;z-index:251703296;mso-position-horizontal:absolute;mso-position-horizontal-relative:margin;mso-position-vertical:absolute;mso-position-vertical-relative:line;mso-wrap-distance-left:12.0pt;mso-wrap-distance-top:12.0pt;mso-wrap-distance-right:12.0pt;mso-wrap-distance-bottom:12.0pt;">
+                <v:fill color="#FFFFFF" opacity="100.0%" type="solid"/>
+                <v:stroke on="f" weight="1.0pt" dashstyle="solid" endcap="flat" miterlimit="400.0%" joinstyle="miter" linestyle="single" startarrow="none" startarrowwidth="medium" startarrowlength="medium" endarrow="none" endarrowwidth="medium" endarrowlength="medium"/>
+                <w10:wrap type="topAndBottom" side="bothSides" anchorx="margin"/>
+              </v:rect>
+            </w:pict>
+          </mc:Fallback>
+        </mc:AlternateContent>
+      </w:r>
+      <w:r>
+        <w:rPr>
+          <w:sz w:val="28"/>
+          <w:szCs w:val="28"/>
+          <w:rtl w:val="0"/>
+        </w:rPr>
         <w:drawing>
-          <wp:anchor distT="152400" distB="152400" distL="152400" distR="152400" simplePos="0" relativeHeight="251700224" behindDoc="0" locked="0" layoutInCell="1" allowOverlap="1">
+          <wp:anchor distT="152400" distB="152400" distL="152400" distR="152400" simplePos="0" relativeHeight="251704320" behindDoc="0" locked="0" layoutInCell="1" allowOverlap="1">
             <wp:simplePos x="0" y="0"/>
             <wp:positionH relativeFrom="margin">
               <wp:posOffset>-6350</wp:posOffset>
             </wp:positionH>
             <wp:positionV relativeFrom="line">
-              <wp:posOffset>207069</wp:posOffset>
+              <wp:posOffset>209416</wp:posOffset>
             </wp:positionV>
-            <wp:extent cx="6206500" cy="3812379"/>
+            <wp:extent cx="6206500" cy="3642670"/>
             <wp:effectExtent l="0" t="0" r="0" b="0"/>
-            <wp:wrapTopAndBottom distT="152400" distB="152400"/>
-            <wp:docPr id="1073741866" name="officeArt object"/>
+            <wp:wrapThrough wrapText="bothSides" distL="152400" distR="152400">
+              <wp:wrapPolygon edited="1">
+                <wp:start x="0" y="0"/>
+                <wp:lineTo x="0" y="21600"/>
+                <wp:lineTo x="21600" y="21600"/>
+                <wp:lineTo x="21600" y="0"/>
+                <wp:lineTo x="0" y="0"/>
+              </wp:wrapPolygon>
+            </wp:wrapThrough>
+            <wp:docPr id="1073741869" name="officeArt object"/>
             <wp:cNvGraphicFramePr/>
             <a:graphic xmlns:a="http://schemas.openxmlformats.org/drawingml/2006/main">
               <a:graphicData uri="http://schemas.openxmlformats.org/drawingml/2006/picture">
                 <pic:pic xmlns:pic="http://schemas.openxmlformats.org/drawingml/2006/picture">
                   <pic:nvPicPr>
-                    <pic:cNvPr id="1073741866" name="Снимок экрана 2015-06-13 в 4.22.12.png"/>
+                    <pic:cNvPr id="1073741869" name="Снимок экрана 2015-06-14 в 22.50.42.png"/>
                     <pic:cNvPicPr/>
                   </pic:nvPicPr>
                   <pic:blipFill>
@@ -24500,7 +25213,7 @@
                   <pic:spPr>
                     <a:xfrm>
                       <a:off x="0" y="0"/>
-                      <a:ext cx="6206500" cy="3812379"/>
+                      <a:ext cx="6206500" cy="3642670"/>
                     </a:xfrm>
                     <a:prstGeom prst="rect">
                       <a:avLst/>
@@ -24736,7 +25449,7 @@
           <w:rtl w:val="0"/>
           <w:lang w:val="ru-RU"/>
         </w:rPr>
-        <w:t>в настройках приложения включены нотификации со звуком</w:t>
+        <w:t>в настройках приложения включены уведомления со звуком</w:t>
       </w:r>
       <w:r>
         <w:rPr>
@@ -24791,7 +25504,7 @@
           <w:rtl w:val="0"/>
           <w:lang w:val="ru-RU"/>
         </w:rPr>
-        <w:t>полные нотификации</w:t>
+        <w:t>полные уведомления</w:t>
       </w:r>
       <w:r>
         <w:rPr>
@@ -24842,7 +25555,7 @@
           <w:rtl w:val="0"/>
           <w:lang w:val="ru-RU"/>
         </w:rPr>
-        <w:t>Для подсчета примерного количества возможных состояний системы</w:t>
+        <w:t>Для подсчета примерного числа возможных состояний системы</w:t>
       </w:r>
       <w:r>
         <w:rPr>
@@ -24982,7 +25695,7 @@
           <w:rtl w:val="0"/>
           <w:lang w:val="ru-RU"/>
         </w:rPr>
-        <w:t xml:space="preserve">Было решено выделит </w:t>
+        <w:t xml:space="preserve">Было решено выделить </w:t>
       </w:r>
       <w:r>
         <w:rPr>
@@ -25066,7 +25779,7 @@
           <w:rtl w:val="0"/>
           <w:lang w:val="ru-RU"/>
         </w:rPr>
-        <w:t xml:space="preserve">легким в внедрении и </w:t>
+        <w:t xml:space="preserve">легким во внедрении и </w:t>
       </w:r>
       <w:r>
         <w:rPr>
@@ -25351,7 +26064,27 @@
           <w:rtl w:val="0"/>
           <w:lang w:val="ru-RU"/>
         </w:rPr>
-        <w:t>Успешно пройдя тестирование инструмент был внедрен в проект автоматического тестирования мобильных приложений на предприятии</w:t>
+        <w:t>Успешно  пройдя  тестирование</w:t>
+      </w:r>
+      <w:r>
+        <w:rPr>
+          <w:rFonts w:ascii="Times New Roman" w:cs="Arial Unicode MS" w:hAnsi="Arial Unicode MS" w:eastAsia="Arial Unicode MS"/>
+          <w:sz w:val="28"/>
+          <w:szCs w:val="28"/>
+          <w:rtl w:val="0"/>
+          <w:lang w:val="ru-RU"/>
+        </w:rPr>
+        <w:t xml:space="preserve">,  </w:t>
+      </w:r>
+      <w:r>
+        <w:rPr>
+          <w:rFonts w:ascii="Arial Unicode MS" w:cs="Arial Unicode MS" w:hAnsi="Times New Roman" w:eastAsia="Arial Unicode MS" w:hint="default"/>
+          <w:sz w:val="28"/>
+          <w:szCs w:val="28"/>
+          <w:rtl w:val="0"/>
+          <w:lang w:val="ru-RU"/>
+        </w:rPr>
+        <w:t>инструмент  был  внедрен  в  проект автоматического тестирования мобильных приложений на предприятии</w:t>
       </w:r>
       <w:r>
         <w:rPr>
@@ -25468,10 +26201,13 @@
       </w:pPr>
       <w:r>
         <w:rPr>
-          <w:rFonts w:ascii="Arial Unicode MS" w:cs="Arial Unicode MS" w:hAnsi="Helvetica" w:eastAsia="Arial Unicode MS" w:hint="default"/>
-          <w:rtl w:val="0"/>
-        </w:rPr>
-        <w:t>СПИСОК ЛИТЕРАТУРЫ</w:t>
+          <w:rFonts w:hAnsi="Times New Roman" w:hint="default"/>
+          <w:sz w:val="32"/>
+          <w:szCs w:val="32"/>
+          <w:rtl w:val="0"/>
+          <w:lang w:val="ru-RU"/>
+        </w:rPr>
+        <w:t>ИСТОЧНИКИ</w:t>
       </w:r>
     </w:p>
     <w:p>
@@ -25496,7 +26232,7 @@
           <w:rtl w:val="0"/>
           <w:lang w:val="ru-RU"/>
         </w:rPr>
-        <w:t xml:space="preserve">[1] </w:t>
+        <w:t>[1] M</w:t>
       </w:r>
       <w:r>
         <w:rPr>
@@ -25505,7 +26241,7 @@
           <w:rtl w:val="0"/>
           <w:lang w:val="ru-RU"/>
         </w:rPr>
-        <w:t xml:space="preserve">Software Test Automation Paperback use pre formatted date that complies with legal requirement from media matrix, by Mark Fewster, Dorothy Graham </w:t>
+        <w:t>ark Fewster</w:t>
       </w:r>
       <w:r>
         <w:rPr>
@@ -25514,7 +26250,7 @@
           <w:rtl w:val="0"/>
           <w:lang w:val="ru-RU"/>
         </w:rPr>
-        <w:t xml:space="preserve">– </w:t>
+        <w:t xml:space="preserve">, </w:t>
       </w:r>
       <w:r>
         <w:rPr>
@@ -25523,6 +26259,78 @@
           <w:rtl w:val="0"/>
           <w:lang w:val="ru-RU"/>
         </w:rPr>
+        <w:t>Dorothy Graham</w:t>
+      </w:r>
+      <w:r>
+        <w:rPr>
+          <w:sz w:val="24"/>
+          <w:szCs w:val="24"/>
+          <w:rtl w:val="0"/>
+          <w:lang w:val="ru-RU"/>
+        </w:rPr>
+        <w:t>.</w:t>
+      </w:r>
+      <w:r>
+        <w:rPr>
+          <w:sz w:val="24"/>
+          <w:szCs w:val="24"/>
+          <w:rtl w:val="0"/>
+          <w:lang w:val="ru-RU"/>
+        </w:rPr>
+        <w:t xml:space="preserve"> </w:t>
+      </w:r>
+      <w:r>
+        <w:rPr>
+          <w:sz w:val="24"/>
+          <w:szCs w:val="24"/>
+          <w:rtl w:val="0"/>
+          <w:lang w:val="ru-RU"/>
+        </w:rPr>
+        <w:t>Software Test Automation</w:t>
+      </w:r>
+      <w:r>
+        <w:rPr>
+          <w:sz w:val="24"/>
+          <w:szCs w:val="24"/>
+          <w:rtl w:val="0"/>
+          <w:lang w:val="ru-RU"/>
+        </w:rPr>
+        <w:t xml:space="preserve"> //</w:t>
+      </w:r>
+      <w:r>
+        <w:rPr>
+          <w:sz w:val="24"/>
+          <w:szCs w:val="24"/>
+          <w:rtl w:val="0"/>
+          <w:lang w:val="ru-RU"/>
+        </w:rPr>
+        <w:t xml:space="preserve"> Paperback use pre formatted date that complies with legal requirement from media matrix</w:t>
+      </w:r>
+      <w:r>
+        <w:rPr>
+          <w:sz w:val="24"/>
+          <w:szCs w:val="24"/>
+          <w:rtl w:val="0"/>
+          <w:lang w:val="ru-RU"/>
+        </w:rPr>
+        <w:t xml:space="preserve"> </w:t>
+      </w:r>
+      <w:r>
+        <w:rPr>
+          <w:sz w:val="24"/>
+          <w:szCs w:val="24"/>
+          <w:rtl w:val="0"/>
+          <w:lang w:val="ru-RU"/>
+        </w:rPr>
+        <w:t xml:space="preserve">– </w:t>
+      </w:r>
+      <w:r>
+        <w:rPr>
+          <w:sz w:val="24"/>
+          <w:szCs w:val="24"/>
+          <w:rtl w:val="0"/>
+          <w:lang w:val="ru-RU"/>
+        </w:rPr>
         <w:t>September 4, 1999.</w:t>
       </w:r>
     </w:p>
@@ -25543,15 +26351,6 @@
           <w:lang w:val="ru-RU"/>
         </w:rPr>
         <w:t xml:space="preserve">[2] </w:t>
-      </w:r>
-      <w:r>
-        <w:rPr>
-          <w:sz w:val="24"/>
-          <w:szCs w:val="24"/>
-          <w:rtl w:val="0"/>
-          <w:lang w:val="ru-RU"/>
-        </w:rPr>
-        <w:t xml:space="preserve">Selenium 2 Testing Tools: Beginner's Guide Paperback use pre formatted date that complies with legal requirement from media matrix, by </w:t>
       </w:r>
       <w:hyperlink r:id="rId15" w:history="1">
         <w:r>
@@ -25572,7 +26371,7 @@
           <w:rtl w:val="0"/>
           <w:lang w:val="ru-RU"/>
         </w:rPr>
-        <w:t xml:space="preserve"> – </w:t>
+        <w:t xml:space="preserve">. </w:t>
       </w:r>
       <w:r>
         <w:rPr>
@@ -25581,18 +26380,44 @@
           <w:rtl w:val="0"/>
           <w:lang w:val="ru-RU"/>
         </w:rPr>
-        <w:t>October 19, 2012.</w:t>
-      </w:r>
-    </w:p>
-    <w:p>
-      <w:pPr>
-        <w:pStyle w:val="Основной текст"/>
-        <w:ind w:left="916"/>
+        <w:t xml:space="preserve">Selenium 2 Testing Tools: Beginner's Guide </w:t>
+      </w:r>
+      <w:r>
         <w:rPr>
           <w:sz w:val="24"/>
           <w:szCs w:val="24"/>
-        </w:rPr>
-      </w:pPr>
+          <w:rtl w:val="0"/>
+          <w:lang w:val="ru-RU"/>
+        </w:rPr>
+        <w:t xml:space="preserve">// </w:t>
+      </w:r>
+      <w:r>
+        <w:rPr>
+          <w:sz w:val="24"/>
+          <w:szCs w:val="24"/>
+          <w:rtl w:val="0"/>
+          <w:lang w:val="ru-RU"/>
+        </w:rPr>
+        <w:t xml:space="preserve">Paperback use pre formatted date that complies with legal requirement from media matrix </w:t>
+      </w:r>
+      <w:r>
+        <w:rPr>
+          <w:sz w:val="24"/>
+          <w:szCs w:val="24"/>
+          <w:rtl w:val="0"/>
+          <w:lang w:val="ru-RU"/>
+        </w:rPr>
+        <w:t xml:space="preserve">– </w:t>
+      </w:r>
+      <w:r>
+        <w:rPr>
+          <w:sz w:val="24"/>
+          <w:szCs w:val="24"/>
+          <w:rtl w:val="0"/>
+          <w:lang w:val="ru-RU"/>
+        </w:rPr>
+        <w:t>October 19, 2012.</w:t>
+      </w:r>
     </w:p>
     <w:p>
       <w:pPr>
@@ -25604,28 +26429,6 @@
           <w:szCs w:val="24"/>
         </w:rPr>
       </w:pPr>
-      <w:r>
-        <w:rPr>
-          <w:b w:val="1"/>
-          <w:bCs w:val="1"/>
-          <w:sz w:val="28"/>
-          <w:szCs w:val="28"/>
-          <w:rtl w:val="0"/>
-          <w:lang w:val="ru-RU"/>
-        </w:rPr>
-        <w:t>Ресурсы глобальной сети Интернет</w:t>
-      </w:r>
-      <w:r>
-        <w:rPr>
-          <w:b w:val="1"/>
-          <w:bCs w:val="1"/>
-          <w:sz w:val="28"/>
-          <w:szCs w:val="28"/>
-          <w:rtl w:val="0"/>
-          <w:lang w:val="ru-RU"/>
-        </w:rPr>
-        <w:t>:</w:t>
-      </w:r>
     </w:p>
     <w:p>
       <w:pPr>
@@ -25670,7 +26473,25 @@
           <w:rtl w:val="0"/>
           <w:lang w:val="ru-RU"/>
         </w:rPr>
-        <w:t>нформационный сайт посвященный автоматизации тестирования</w:t>
+        <w:t>нформационный сайт</w:t>
+      </w:r>
+      <w:r>
+        <w:rPr>
+          <w:sz w:val="24"/>
+          <w:szCs w:val="24"/>
+          <w:rtl w:val="0"/>
+          <w:lang w:val="ru-RU"/>
+        </w:rPr>
+        <w:t>,</w:t>
+      </w:r>
+      <w:r>
+        <w:rPr>
+          <w:sz w:val="24"/>
+          <w:szCs w:val="24"/>
+          <w:rtl w:val="0"/>
+          <w:lang w:val="ru-RU"/>
+        </w:rPr>
+        <w:t xml:space="preserve"> посвященный автоматизации тестирования</w:t>
       </w:r>
       <w:r>
         <w:rPr>
@@ -26462,6 +27283,19 @@
         </w:rPr>
         <w:t xml:space="preserve">URL: </w:t>
       </w:r>
+      <w:hyperlink r:id="rId26" w:history="1">
+        <w:r>
+          <w:rPr>
+            <w:rStyle w:val="Hyperlink.1"/>
+            <w:sz w:val="24"/>
+            <w:szCs w:val="24"/>
+            <w:u w:val="none"/>
+            <w:rtl w:val="0"/>
+            <w:lang w:val="ru-RU"/>
+          </w:rPr>
+          <w:t>http://habrahabr.ru/company/yandex/blog/227571/</w:t>
+        </w:r>
+      </w:hyperlink>
       <w:r>
         <w:rPr>
           <w:sz w:val="24"/>
@@ -26469,16 +27303,62 @@
           <w:rtl w:val="0"/>
           <w:lang w:val="ru-RU"/>
         </w:rPr>
-        <w:t>http://habrahabr.ru/company/yandex/blog/227571/</w:t>
-      </w:r>
-      <w:r>
+        <w:t>.</w:t>
+      </w:r>
+    </w:p>
+    <w:p>
+      <w:pPr>
+        <w:pStyle w:val="Основной текст"/>
+        <w:ind w:left="916"/>
         <w:rPr>
           <w:sz w:val="24"/>
           <w:szCs w:val="24"/>
-          <w:rtl w:val="0"/>
-          <w:lang w:val="ru-RU"/>
-        </w:rPr>
-        <w:t>.</w:t>
+        </w:rPr>
+      </w:pPr>
+      <w:r>
+        <w:rPr>
+          <w:sz w:val="24"/>
+          <w:szCs w:val="24"/>
+          <w:rtl w:val="0"/>
+          <w:lang w:val="ru-RU"/>
+        </w:rPr>
+        <w:t xml:space="preserve">[16] </w:t>
+      </w:r>
+      <w:r>
+        <w:rPr>
+          <w:sz w:val="24"/>
+          <w:szCs w:val="24"/>
+          <w:rtl w:val="0"/>
+          <w:lang w:val="ru-RU"/>
+        </w:rPr>
+        <w:t>Platform Versions</w:t>
+      </w:r>
+      <w:r>
+        <w:rPr>
+          <w:sz w:val="24"/>
+          <w:szCs w:val="24"/>
+          <w:rtl w:val="0"/>
+          <w:lang w:val="ru-RU"/>
+        </w:rPr>
+        <w:t xml:space="preserve">. URL: </w:t>
+      </w:r>
+      <w:r>
+        <w:rPr>
+          <w:sz w:val="24"/>
+          <w:szCs w:val="24"/>
+          <w:rtl w:val="0"/>
+          <w:lang w:val="ru-RU"/>
+        </w:rPr>
+        <w:t>https://developer.android.com/about/dashboards/index.html</w:t>
+      </w:r>
+      <w:r>
+        <w:rPr>
+          <w:sz w:val="24"/>
+          <w:szCs w:val="24"/>
+          <w:rtl w:val="0"/>
+          <w:lang w:val="ru-RU"/>
+        </w:rPr>
+        <w:t>/.</w:t>
       </w:r>
     </w:p>
     <w:p>
@@ -26513,7 +27393,7 @@
           <w:rtl w:val="0"/>
           <w:lang w:val="ru-RU"/>
         </w:rPr>
-        <w:t>Приложения</w:t>
+        <w:t>Приложение</w:t>
       </w:r>
     </w:p>
     <w:p>
@@ -27522,8 +28402,8 @@
       </w:r>
     </w:p>
     <w:sectPr>
-      <w:headerReference w:type="default" r:id="rId26"/>
-      <w:footerReference w:type="default" r:id="rId27"/>
+      <w:headerReference w:type="default" r:id="rId27"/>
+      <w:footerReference w:type="default" r:id="rId28"/>
       <w:type w:val="continuous"/>
       <w:pgSz w:w="11900" w:h="16840" w:orient="portrait"/>
       <w:pgMar w:top="1134" w:right="567" w:bottom="1134" w:left="1559" w:header="720" w:footer="720"/>
@@ -37243,6 +38123,44 @@
       <w:u w:val="none"/>
       <w:vertAlign w:val="baseline"/>
       <w:lang w:val="en-US"/>
+    </w:rPr>
+  </w:style>
+  <w:style w:type="paragraph" w:styleId="Основной текст 1">
+    <w:name w:val="Основной текст 1"/>
+    <w:next w:val="Основной текст 1"/>
+    <w:pPr>
+      <w:keepNext w:val="0"/>
+      <w:keepLines w:val="0"/>
+      <w:pageBreakBefore w:val="0"/>
+      <w:widowControl w:val="0"/>
+      <w:shd w:val="clear" w:color="auto" w:fill="auto"/>
+      <w:suppressAutoHyphens w:val="1"/>
+      <w:bidi w:val="0"/>
+      <w:spacing w:before="0" w:after="120" w:line="240" w:lineRule="auto"/>
+      <w:ind w:left="0" w:right="0" w:firstLine="0"/>
+      <w:jc w:val="left"/>
+      <w:outlineLvl w:val="9"/>
+    </w:pPr>
+    <w:rPr>
+      <w:rFonts w:ascii="Times New Roman" w:cs="Arial Unicode MS" w:hAnsi="Arial Unicode MS" w:eastAsia="Arial Unicode MS"/>
+      <w:b w:val="0"/>
+      <w:bCs w:val="0"/>
+      <w:i w:val="0"/>
+      <w:iCs w:val="0"/>
+      <w:caps w:val="0"/>
+      <w:smallCaps w:val="0"/>
+      <w:strike w:val="0"/>
+      <w:dstrike w:val="0"/>
+      <w:outline w:val="0"/>
+      <w:color w:val="000000"/>
+      <w:spacing w:val="0"/>
+      <w:kern w:val="1"/>
+      <w:position w:val="0"/>
+      <w:sz w:val="28"/>
+      <w:szCs w:val="28"/>
+      <w:u w:val="none" w:color="000000"/>
+      <w:vertAlign w:val="baseline"/>
+      <w:lang w:val="ru-RU"/>
     </w:rPr>
   </w:style>
   <w:style w:type="numbering" w:styleId="List 4">

</xml_diff>

<commit_message>
fixes in links, antiplagiat
</commit_message>
<xml_diff>
--- a/thesis.docx
+++ b/thesis.docx
@@ -6997,6 +6997,14 @@
           <w:rtl w:val="0"/>
         </w:rPr>
         <w:t>уведомления</w:t>
+      </w:r>
+      <w:r>
+        <w:rPr>
+          <w:rFonts w:ascii="Times New Roman" w:cs="Arial Unicode MS" w:hAnsi="Arial Unicode MS" w:eastAsia="Arial Unicode MS"/>
+          <w:rtl w:val="0"/>
+          <w:lang w:val="en-US"/>
+        </w:rPr>
+        <w:t xml:space="preserve"> [6]</w:t>
       </w:r>
       <w:r>
         <w:rPr>
@@ -9342,22 +9350,7 @@
           <w:rtl w:val="0"/>
           <w:lang w:val="en-US"/>
         </w:rPr>
-        <w:t>[</w:t>
-      </w:r>
-      <w:r>
-        <w:rPr>
-          <w:rFonts w:ascii="Times New Roman" w:cs="Arial Unicode MS" w:hAnsi="Arial Unicode MS" w:eastAsia="Arial Unicode MS"/>
-          <w:rtl w:val="0"/>
-        </w:rPr>
-        <w:t>10</w:t>
-      </w:r>
-      <w:r>
-        <w:rPr>
-          <w:rFonts w:ascii="Times New Roman" w:cs="Arial Unicode MS" w:hAnsi="Arial Unicode MS" w:eastAsia="Arial Unicode MS"/>
-          <w:rtl w:val="0"/>
-          <w:lang w:val="en-US"/>
-        </w:rPr>
-        <w:t>].</w:t>
+        <w:t>[9].</w:t>
       </w:r>
     </w:p>
     <w:p>
@@ -9701,22 +9694,7 @@
           <w:rtl w:val="0"/>
           <w:lang w:val="en-US"/>
         </w:rPr>
-        <w:t xml:space="preserve"> [</w:t>
-      </w:r>
-      <w:r>
-        <w:rPr>
-          <w:rFonts w:ascii="Times New Roman"/>
-          <w:rtl w:val="0"/>
-        </w:rPr>
-        <w:t>9</w:t>
-      </w:r>
-      <w:r>
-        <w:rPr>
-          <w:rFonts w:ascii="Times New Roman"/>
-          <w:rtl w:val="0"/>
-          <w:lang w:val="en-US"/>
-        </w:rPr>
-        <w:t>].</w:t>
+        <w:t xml:space="preserve"> [16].</w:t>
       </w:r>
       <w:r>
         <w:rPr>
@@ -9912,6 +9890,14 @@
           <w:rtl w:val="0"/>
         </w:rPr>
         <w:t xml:space="preserve"> трестируемого приложения и системы</w:t>
+      </w:r>
+      <w:r>
+        <w:rPr>
+          <w:rFonts w:ascii="Times New Roman" w:cs="Arial Unicode MS" w:hAnsi="Arial Unicode MS" w:eastAsia="Arial Unicode MS"/>
+          <w:rtl w:val="0"/>
+          <w:lang w:val="en-US"/>
+        </w:rPr>
+        <w:t xml:space="preserve"> [17]</w:t>
       </w:r>
       <w:r>
         <w:rPr>
@@ -10299,36 +10285,6 @@
           <w:rFonts w:ascii="Times New Roman" w:cs="Arial Unicode MS" w:hAnsi="Arial Unicode MS" w:eastAsia="Arial Unicode MS"/>
           <w:rtl w:val="0"/>
         </w:rPr>
-        <w:t xml:space="preserve"> </w:t>
-      </w:r>
-      <w:r>
-        <w:rPr>
-          <w:rFonts w:ascii="Times New Roman" w:cs="Arial Unicode MS" w:hAnsi="Arial Unicode MS" w:eastAsia="Arial Unicode MS"/>
-          <w:rtl w:val="0"/>
-          <w:lang w:val="en-US"/>
-        </w:rPr>
-        <w:t>[</w:t>
-      </w:r>
-      <w:r>
-        <w:rPr>
-          <w:rFonts w:ascii="Times New Roman" w:cs="Arial Unicode MS" w:hAnsi="Arial Unicode MS" w:eastAsia="Arial Unicode MS"/>
-          <w:rtl w:val="0"/>
-        </w:rPr>
-        <w:t>10</w:t>
-      </w:r>
-      <w:r>
-        <w:rPr>
-          <w:rFonts w:ascii="Times New Roman" w:cs="Arial Unicode MS" w:hAnsi="Arial Unicode MS" w:eastAsia="Arial Unicode MS"/>
-          <w:rtl w:val="0"/>
-          <w:lang w:val="en-US"/>
-        </w:rPr>
-        <w:t>]</w:t>
-      </w:r>
-      <w:r>
-        <w:rPr>
-          <w:rFonts w:ascii="Times New Roman" w:cs="Arial Unicode MS" w:hAnsi="Arial Unicode MS" w:eastAsia="Arial Unicode MS"/>
-          <w:rtl w:val="0"/>
-        </w:rPr>
         <w:t>.</w:t>
       </w:r>
     </w:p>
@@ -10671,14 +10627,22 @@
           <w:rtl w:val="0"/>
           <w:lang w:val="en-US"/>
         </w:rPr>
-        <w:t>[</w:t>
+        <w:t>[4]</w:t>
       </w:r>
       <w:r>
         <w:rPr>
           <w:rFonts w:ascii="Times New Roman"/>
           <w:rtl w:val="0"/>
-        </w:rPr>
-        <w:t>5</w:t>
+          <w:lang w:val="ru-RU"/>
+        </w:rPr>
+        <w:t xml:space="preserve">. </w:t>
+      </w:r>
+      <w:r>
+        <w:rPr>
+          <w:rtl w:val="0"/>
+          <w:lang w:val="ru-RU"/>
+        </w:rPr>
+        <w:t xml:space="preserve">Данный проект активно разрабатывается корпорацией </w:t>
       </w:r>
       <w:r>
         <w:rPr>
@@ -10686,22 +10650,14 @@
           <w:rtl w:val="0"/>
           <w:lang w:val="en-US"/>
         </w:rPr>
-        <w:t>]</w:t>
+        <w:t>Ebay [</w:t>
       </w:r>
       <w:r>
         <w:rPr>
           <w:rFonts w:ascii="Times New Roman"/>
           <w:rtl w:val="0"/>
-          <w:lang w:val="ru-RU"/>
-        </w:rPr>
-        <w:t xml:space="preserve">. </w:t>
-      </w:r>
-      <w:r>
-        <w:rPr>
-          <w:rtl w:val="0"/>
-          <w:lang w:val="ru-RU"/>
-        </w:rPr>
-        <w:t xml:space="preserve">Данный проект активно разрабатывается корпорацией </w:t>
+        </w:rPr>
+        <w:t>1</w:t>
       </w:r>
       <w:r>
         <w:rPr>
@@ -10709,22 +10665,7 @@
           <w:rtl w:val="0"/>
           <w:lang w:val="en-US"/>
         </w:rPr>
-        <w:t>Ebay [</w:t>
-      </w:r>
-      <w:r>
-        <w:rPr>
-          <w:rFonts w:ascii="Times New Roman"/>
-          <w:rtl w:val="0"/>
-        </w:rPr>
-        <w:t>11</w:t>
-      </w:r>
-      <w:r>
-        <w:rPr>
-          <w:rFonts w:ascii="Times New Roman"/>
-          <w:rtl w:val="0"/>
-          <w:lang w:val="en-US"/>
-        </w:rPr>
-        <w:t xml:space="preserve">]. </w:t>
+        <w:t xml:space="preserve">0]. </w:t>
       </w:r>
       <w:r>
         <w:rPr>
@@ -11077,7 +11018,7 @@
           <w:rFonts w:ascii="Times New Roman"/>
           <w:rtl w:val="0"/>
         </w:rPr>
-        <w:t>12</w:t>
+        <w:t>1</w:t>
       </w:r>
       <w:r>
         <w:rPr>
@@ -11085,7 +11026,7 @@
           <w:rtl w:val="0"/>
           <w:lang w:val="en-US"/>
         </w:rPr>
-        <w:t>]</w:t>
+        <w:t>1]</w:t>
       </w:r>
       <w:r>
         <w:rPr>
@@ -11230,7 +11171,7 @@
           <w:rFonts w:ascii="Times New Roman"/>
           <w:rtl w:val="0"/>
         </w:rPr>
-        <w:t>13</w:t>
+        <w:t>1</w:t>
       </w:r>
       <w:r>
         <w:rPr>
@@ -11238,7 +11179,7 @@
           <w:rtl w:val="0"/>
           <w:lang w:val="en-US"/>
         </w:rPr>
-        <w:t xml:space="preserve">]  </w:t>
+        <w:t xml:space="preserve">2]  </w:t>
       </w:r>
       <w:r>
         <w:rPr>
@@ -11595,7 +11536,7 @@
           <w:rFonts w:ascii="Times New Roman" w:cs="Arial Unicode MS" w:hAnsi="Arial Unicode MS" w:eastAsia="Arial Unicode MS"/>
           <w:rtl w:val="0"/>
         </w:rPr>
-        <w:t>14</w:t>
+        <w:t>1</w:t>
       </w:r>
       <w:r>
         <w:rPr>
@@ -11603,7 +11544,7 @@
           <w:rtl w:val="0"/>
           <w:lang w:val="en-US"/>
         </w:rPr>
-        <w:t xml:space="preserve">] </w:t>
+        <w:t xml:space="preserve">3] </w:t>
       </w:r>
       <w:r>
         <w:rPr>
@@ -13156,36 +13097,42 @@
           <w:rFonts w:ascii="Arial Unicode MS" w:cs="Arial Unicode MS" w:hAnsi="Times New Roman" w:eastAsia="Arial Unicode MS" w:hint="default"/>
           <w:rtl w:val="0"/>
         </w:rPr>
-        <w:t>и</w:t>
-      </w:r>
-      <w:r>
-        <w:rPr>
-          <w:rFonts w:ascii="Arial Unicode MS" w:cs="Arial Unicode MS" w:hAnsi="Times New Roman" w:eastAsia="Arial Unicode MS" w:hint="default"/>
-          <w:rtl w:val="0"/>
-        </w:rPr>
-        <w:t>нспектор показывает не все атрибуты элементов</w:t>
-      </w:r>
-      <w:r>
-        <w:rPr>
-          <w:rFonts w:ascii="Times New Roman" w:cs="Arial Unicode MS" w:hAnsi="Arial Unicode MS" w:eastAsia="Arial Unicode MS"/>
-          <w:rtl w:val="0"/>
-        </w:rPr>
-        <w:t xml:space="preserve">. </w:t>
-      </w:r>
-      <w:r>
-        <w:rPr>
-          <w:rFonts w:ascii="Arial Unicode MS" w:cs="Arial Unicode MS" w:hAnsi="Times New Roman" w:eastAsia="Arial Unicode MS" w:hint="default"/>
-          <w:rtl w:val="0"/>
-        </w:rPr>
-        <w:t>К примеру</w:t>
-      </w:r>
-      <w:r>
-        <w:rPr>
-          <w:rFonts w:ascii="Times New Roman" w:cs="Arial Unicode MS" w:hAnsi="Arial Unicode MS" w:eastAsia="Arial Unicode MS"/>
-          <w:rtl w:val="0"/>
-          <w:lang w:val="fr-FR"/>
-        </w:rPr>
-        <w:t>, resource id</w:t>
+        <w:t>бывает и</w:t>
+      </w:r>
+      <w:r>
+        <w:rPr>
+          <w:rFonts w:ascii="Arial Unicode MS" w:cs="Arial Unicode MS" w:hAnsi="Times New Roman" w:eastAsia="Arial Unicode MS" w:hint="default"/>
+          <w:rtl w:val="0"/>
+        </w:rPr>
+        <w:t xml:space="preserve">нспектор </w:t>
+      </w:r>
+      <w:r>
+        <w:rPr>
+          <w:rFonts w:ascii="Arial Unicode MS" w:cs="Arial Unicode MS" w:hAnsi="Times New Roman" w:eastAsia="Arial Unicode MS" w:hint="default"/>
+          <w:rtl w:val="0"/>
+        </w:rPr>
+        <w:t xml:space="preserve">не </w:t>
+      </w:r>
+      <w:r>
+        <w:rPr>
+          <w:rFonts w:ascii="Arial Unicode MS" w:cs="Arial Unicode MS" w:hAnsi="Times New Roman" w:eastAsia="Arial Unicode MS" w:hint="default"/>
+          <w:rtl w:val="0"/>
+        </w:rPr>
+        <w:t>показывает</w:t>
+      </w:r>
+      <w:r>
+        <w:rPr>
+          <w:rFonts w:ascii="Arial Unicode MS" w:cs="Arial Unicode MS" w:hAnsi="Times New Roman" w:eastAsia="Arial Unicode MS" w:hint="default"/>
+          <w:rtl w:val="0"/>
+        </w:rPr>
+        <w:t xml:space="preserve"> некоторые</w:t>
+      </w:r>
+      <w:r>
+        <w:rPr>
+          <w:rFonts w:ascii="Arial Unicode MS" w:cs="Arial Unicode MS" w:hAnsi="Times New Roman" w:eastAsia="Arial Unicode MS" w:hint="default"/>
+          <w:rtl w:val="0"/>
+        </w:rPr>
+        <w:t xml:space="preserve"> атрибуты элементов</w:t>
       </w:r>
     </w:p>
     <w:p>
@@ -24109,7 +24056,7 @@
           <w:rtl w:val="0"/>
           <w:lang w:val="en-US"/>
         </w:rPr>
-        <w:t xml:space="preserve">. </w:t>
+        <w:t xml:space="preserve"> [17]. </w:t>
       </w:r>
       <w:r>
         <w:rPr>
@@ -26666,26 +26613,6 @@
     <w:p>
       <w:pPr>
         <w:pStyle w:val="Основной текст"/>
-        <w:rPr>
-          <w:b w:val="1"/>
-          <w:bCs w:val="1"/>
-          <w:sz w:val="24"/>
-          <w:szCs w:val="24"/>
-        </w:rPr>
-      </w:pPr>
-    </w:p>
-    <w:p>
-      <w:pPr>
-        <w:pStyle w:val="Основной текст"/>
-        <w:rPr>
-          <w:sz w:val="24"/>
-          <w:szCs w:val="24"/>
-        </w:rPr>
-      </w:pPr>
-    </w:p>
-    <w:p>
-      <w:pPr>
-        <w:pStyle w:val="Основной текст"/>
         <w:ind w:left="916"/>
         <w:rPr>
           <w:sz w:val="24"/>
@@ -27586,6 +27513,19 @@
         </w:rPr>
         <w:t xml:space="preserve">. URL: </w:t>
       </w:r>
+      <w:hyperlink r:id="rId27" w:history="1">
+        <w:r>
+          <w:rPr>
+            <w:rStyle w:val="Hyperlink.1"/>
+            <w:sz w:val="24"/>
+            <w:szCs w:val="24"/>
+            <w:u w:val="none"/>
+            <w:rtl w:val="0"/>
+            <w:lang w:val="ru-RU"/>
+          </w:rPr>
+          <w:t>https://developer.android.com/about/dashboards/index.html/</w:t>
+        </w:r>
+      </w:hyperlink>
       <w:r>
         <w:rPr>
           <w:sz w:val="24"/>
@@ -27593,16 +27533,98 @@
           <w:rtl w:val="0"/>
           <w:lang w:val="ru-RU"/>
         </w:rPr>
-        <w:t>https://developer.android.com/about/dashboards/index.html</w:t>
-      </w:r>
-      <w:r>
+        <w:t>.</w:t>
+      </w:r>
+    </w:p>
+    <w:p>
+      <w:pPr>
+        <w:pStyle w:val="Основной текст"/>
+        <w:ind w:left="916"/>
         <w:rPr>
           <w:sz w:val="24"/>
           <w:szCs w:val="24"/>
-          <w:rtl w:val="0"/>
-          <w:lang w:val="ru-RU"/>
-        </w:rPr>
-        <w:t>/.</w:t>
+        </w:rPr>
+      </w:pPr>
+      <w:r>
+        <w:rPr>
+          <w:sz w:val="24"/>
+          <w:szCs w:val="24"/>
+          <w:rtl w:val="0"/>
+          <w:lang w:val="ru-RU"/>
+        </w:rPr>
+        <w:t xml:space="preserve">[17] </w:t>
+      </w:r>
+      <w:r>
+        <w:rPr>
+          <w:sz w:val="24"/>
+          <w:szCs w:val="24"/>
+          <w:rtl w:val="0"/>
+          <w:lang w:val="ru-RU"/>
+        </w:rPr>
+        <w:t xml:space="preserve">Автоматизация тестирования </w:t>
+      </w:r>
+      <w:r>
+        <w:rPr>
+          <w:sz w:val="24"/>
+          <w:szCs w:val="24"/>
+          <w:rtl w:val="0"/>
+          <w:lang w:val="ru-RU"/>
+        </w:rPr>
+        <w:t xml:space="preserve">Android </w:t>
+      </w:r>
+      <w:r>
+        <w:rPr>
+          <w:sz w:val="24"/>
+          <w:szCs w:val="24"/>
+          <w:rtl w:val="0"/>
+          <w:lang w:val="ru-RU"/>
+        </w:rPr>
+        <w:t xml:space="preserve">приложений с помощью </w:t>
+      </w:r>
+      <w:r>
+        <w:rPr>
+          <w:sz w:val="24"/>
+          <w:szCs w:val="24"/>
+          <w:rtl w:val="0"/>
+          <w:lang w:val="ru-RU"/>
+        </w:rPr>
+        <w:t>UIAutomator</w:t>
+      </w:r>
+      <w:r>
+        <w:rPr>
+          <w:sz w:val="24"/>
+          <w:szCs w:val="24"/>
+          <w:rtl w:val="0"/>
+          <w:lang w:val="ru-RU"/>
+        </w:rPr>
+        <w:t xml:space="preserve">. </w:t>
+      </w:r>
+      <w:r>
+        <w:rPr>
+          <w:sz w:val="24"/>
+          <w:szCs w:val="24"/>
+          <w:rtl w:val="0"/>
+          <w:lang w:val="ru-RU"/>
+        </w:rPr>
+        <w:t xml:space="preserve">URL: </w:t>
+      </w:r>
+      <w:r>
+        <w:rPr>
+          <w:sz w:val="24"/>
+          <w:szCs w:val="24"/>
+          <w:rtl w:val="0"/>
+          <w:lang w:val="ru-RU"/>
+        </w:rPr>
+        <w:t>http://habrahabr.ru/company/intel/blog/205864/</w:t>
+      </w:r>
+      <w:r>
+        <w:rPr>
+          <w:sz w:val="24"/>
+          <w:szCs w:val="24"/>
+          <w:rtl w:val="0"/>
+          <w:lang w:val="ru-RU"/>
+        </w:rPr>
+        <w:t>.</w:t>
       </w:r>
     </w:p>
     <w:p>
@@ -28646,8 +28668,8 @@
       </w:r>
     </w:p>
     <w:sectPr>
-      <w:headerReference w:type="default" r:id="rId27"/>
-      <w:footerReference w:type="default" r:id="rId28"/>
+      <w:headerReference w:type="default" r:id="rId28"/>
+      <w:footerReference w:type="default" r:id="rId29"/>
       <w:type w:val="continuous"/>
       <w:pgSz w:w="11900" w:h="16840" w:orient="portrait"/>
       <w:pgMar w:top="1134" w:right="567" w:bottom="1134" w:left="1559" w:header="720" w:footer="720"/>
@@ -28765,7 +28787,7 @@
         <w:sz w:val="28"/>
         <w:szCs w:val="28"/>
       </w:rPr>
-      <w:t>32</w:t>
+      <w:t>29</w:t>
     </w:r>
     <w:r>
       <w:rPr>
@@ -28826,7 +28848,7 @@
         <w:sz w:val="28"/>
         <w:szCs w:val="28"/>
       </w:rPr>
-      <w:t>32</w:t>
+      <w:t>29</w:t>
     </w:r>
     <w:r>
       <w:rPr>
@@ -28887,7 +28909,7 @@
         <w:sz w:val="28"/>
         <w:szCs w:val="28"/>
       </w:rPr>
-      <w:t>32</w:t>
+      <w:t>29</w:t>
     </w:r>
     <w:r>
       <w:rPr>

</xml_diff>

<commit_message>
add link to [19] in talble 1
</commit_message>
<xml_diff>
--- a/thesis.docx
+++ b/thesis.docx
@@ -9611,7 +9611,7 @@
           <w:shd w:val="clear" w:color="auto" w:fill="auto"/>
         </w:tblPrEx>
         <w:trPr>
-          <w:trHeight w:val="309" w:hRule="exact"/>
+          <w:trHeight w:val="290" w:hRule="exact"/>
           <w:tblHeader/>
         </w:trPr>
         <w:tc>
@@ -9641,10 +9641,8 @@
               <w:rPr>
                 <w:b w:val="1"/>
                 <w:bCs w:val="1"/>
-                <w:sz w:val="26"/>
-                <w:szCs w:val="26"/>
               </w:rPr>
-              <w:t>Tаблица 1: Существующие инструменты автоматизированного тестирования</w:t>
+              <w:t>Tаблица 1 [19]: Существующие инструменты автоматизированного тестирования</w:t>
             </w:r>
           </w:p>
         </w:tc>
@@ -32978,7 +32976,7 @@
         <w:sz w:val="28"/>
         <w:szCs w:val="28"/>
       </w:rPr>
-      <w:t>32</w:t>
+      <w:t>34</w:t>
     </w:r>
     <w:r>
       <w:rPr>
@@ -33039,7 +33037,7 @@
         <w:sz w:val="28"/>
         <w:szCs w:val="28"/>
       </w:rPr>
-      <w:t>32</w:t>
+      <w:t>34</w:t>
     </w:r>
     <w:r>
       <w:rPr>
@@ -33100,7 +33098,7 @@
         <w:sz w:val="28"/>
         <w:szCs w:val="28"/>
       </w:rPr>
-      <w:t>32</w:t>
+      <w:t>34</w:t>
     </w:r>
     <w:r>
       <w:rPr>

</xml_diff>